<commit_message>
formatting edits to paper
</commit_message>
<xml_diff>
--- a/paper/r_markdown/socref_paper.docx
+++ b/paper/r_markdown/socref_paper.docx
@@ -31,13 +31,13 @@
         <w:t xml:space="preserve"> </w:t>
       </w:r>
       <w:r>
-        <w:t xml:space="preserve">reflects</w:t>
-      </w:r>
-      <w:r>
-        <w:t xml:space="preserve"> </w:t>
-      </w:r>
-      <w:r>
-        <w:t xml:space="preserve">sensitivity</w:t>
+        <w:t xml:space="preserve">is</w:t>
+      </w:r>
+      <w:r>
+        <w:t xml:space="preserve"> </w:t>
+      </w:r>
+      <w:r>
+        <w:t xml:space="preserve">sensitive</w:t>
       </w:r>
       <w:r>
         <w:t xml:space="preserve"> </w:t>
@@ -49,7 +49,13 @@
         <w:t xml:space="preserve"> </w:t>
       </w:r>
       <w:r>
-        <w:t xml:space="preserve">uncertainty</w:t>
+        <w:t xml:space="preserve">referential</w:t>
+      </w:r>
+      <w:r>
+        <w:t xml:space="preserve"> </w:t>
+      </w:r>
+      <w:r>
+        <w:t xml:space="preserve">ambiguity</w:t>
       </w:r>
     </w:p>
     <w:tbl>
@@ -205,7 +211,7 @@
         <w:pStyle w:val="FirstParagraph"/>
       </w:pPr>
       <w:r>
-        <w:t xml:space="preserve">Correspondence concerning this article should be addressed to Emily Hembacher, 450 Serra Mall, Stanford, CA, 94305. E-mail:</w:t>
+        <w:t xml:space="preserve">Correspondence concerning this article should be addressed to Michael C. Frank, 450 Serra Mall, Stanford, CA, 94305. E-mail:</w:t>
       </w:r>
       <w:r>
         <w:t xml:space="preserve"> </w:t>
@@ -215,7 +221,7 @@
           <w:rPr>
             <w:rStyle w:val="Hyperlink"/>
           </w:rPr>
-          <w:t xml:space="preserve">ehembach@stanford.edu</w:t>
+          <w:t xml:space="preserve">mcfrank@stanford.edu</w:t>
         </w:r>
       </w:hyperlink>
     </w:p>
@@ -233,7 +239,7 @@
         <w:pStyle w:val="Textkrper"/>
       </w:pPr>
       <w:r>
-        <w:t xml:space="preserve">We examined children’s spontaneous information gathering in response to lexical uncertainty. Children ages 2-5 (n=160) identified the referents of familiar and novel labels. Referential ambiguity was manipulated through the number of objects present and their familiarity (Experiments 1 and 2), and the availability of referential gaze (Experiment 2). In both experiments, children sought disambiguating social information more often while responding when the referent was ambiguous. In Experiment 2, 3- to 4-year-olds also demonstrated sensitivity to graded referential evidence. These results suggest that social information gathering is an active learning behavior that could contribute to language acquisition in early childhood.</w:t>
+        <w:t xml:space="preserve">We examined children’s spontaneous information gathering in response to referential ambiguity. Children ages 2-5 (n=160) identified the referents of familiar and novel labels. Ambiguity was manipulated through the number of objects present and their familiarity (Experiments 1 and 2), and the availability of referential gaze (Experiment 2). In both experiments, children sought disambiguating social information more often while responding when the referent was ambiguous. In Experiment 2, 3- to 4-year-olds also demonstrated sensitivity to graded referential evidence. These results suggest that social information gathering is an active learning behavior that could contribute to language acquisition in early childhood.</w:t>
       </w:r>
     </w:p>
     <w:p>
@@ -258,7 +264,7 @@
         <w:pStyle w:val="Textkrper"/>
       </w:pPr>
       <w:r>
-        <w:t xml:space="preserve">Word count: X</w:t>
+        <w:t xml:space="preserve">Word count: 7,317</w:t>
       </w:r>
     </w:p>
     <w:p>
@@ -267,7 +273,7 @@
         <w:pStyle w:val="Titel"/>
       </w:pPr>
       <w:r>
-        <w:t xml:space="preserve">Children’s social information gathering reflects sensitivity to uncertainty</w:t>
+        <w:t xml:space="preserve">Children’s social information gathering is sensitive to referential ambiguity</w:t>
       </w:r>
     </w:p>
     <w:p>
@@ -317,6 +323,33 @@
         <w:t xml:space="preserve">(Markant, Ruggeri, Gureckis, &amp; Xu, 2016)</w:t>
       </w:r>
       <w:r>
+        <w:t xml:space="preserve">. These activities have been termed</w:t>
+      </w:r>
+      <w:r>
+        <w:t xml:space="preserve"> </w:t>
+      </w:r>
+      <w:r>
+        <w:t xml:space="preserve">“</w:t>
+      </w:r>
+      <w:r>
+        <w:t xml:space="preserve">active learning,</w:t>
+      </w:r>
+      <w:r>
+        <w:t xml:space="preserve">”</w:t>
+      </w:r>
+      <w:r>
+        <w:t xml:space="preserve"> </w:t>
+      </w:r>
+      <w:r>
+        <w:t xml:space="preserve">to distinguish them from learning contexts in which the learner does not have control over their learning input</w:t>
+      </w:r>
+      <w:r>
+        <w:t xml:space="preserve"> </w:t>
+      </w:r>
+      <w:r>
+        <w:t xml:space="preserve">(Gureckis &amp; Markant, 2012)</w:t>
+      </w:r>
+      <w:r>
         <w:t xml:space="preserve">.</w:t>
       </w:r>
     </w:p>
@@ -333,7 +366,43 @@
         <w:pStyle w:val="Textkrper"/>
       </w:pPr>
       <w:r>
-        <w:t xml:space="preserve">Here, we focus in particular on the case of children’s awareness of lexical ambiguity. Awareness of lexical uncertainty or ignorance could be an important mechanism for language acquisition. Knowing that you have incomplete linguistic information (e.g., realizing that a word is unfamiliar or that you can’t retrieve the label for an object or concept) could prompt active learning behaviors including asking for help or seeking other disambiguating referential information. However, there is still limited evidence about young children’s tracking of lexical ambiguity or associated active learning behaviors. In the following section we review previous evidence about linguistic uncertainty monitoring and uncertainty monitoring in other domains.</w:t>
+        <w:t xml:space="preserve">Here, we focus in particular on the case of children’s awareness of referential ambiguity. For example, imagine a child hears the phrase</w:t>
+      </w:r>
+      <w:r>
+        <w:t xml:space="preserve"> </w:t>
+      </w:r>
+      <w:r>
+        <w:t xml:space="preserve">“</w:t>
+      </w:r>
+      <w:r>
+        <w:t xml:space="preserve">where’s the spatula</w:t>
+      </w:r>
+      <w:r>
+        <w:t xml:space="preserve">”</w:t>
+      </w:r>
+      <w:r>
+        <w:t xml:space="preserve"> </w:t>
+      </w:r>
+      <w:r>
+        <w:t xml:space="preserve">but doesn’t know the word</w:t>
+      </w:r>
+      <w:r>
+        <w:t xml:space="preserve"> </w:t>
+      </w:r>
+      <w:r>
+        <w:t xml:space="preserve">“</w:t>
+      </w:r>
+      <w:r>
+        <w:t xml:space="preserve">spatula.</w:t>
+      </w:r>
+      <w:r>
+        <w:t xml:space="preserve">”</w:t>
+      </w:r>
+      <w:r>
+        <w:t xml:space="preserve"> </w:t>
+      </w:r>
+      <w:r>
+        <w:t xml:space="preserve">At what point will she recognize that this is an unknown referential term and search for information to identify its referent? Awareness of referential ambiguity – or linguistic uncertainty more broadly – could be an important mechanism for language acquisition. Knowing that you have incomplete linguistic information could prompt active learning behaviors including asking for help or seeking other disambiguating referential information. There is still limited evidence about young children’s tracking of lexical uncertainty or associated active learning behaviors, however. In the following section we review previous evidence about linguistic uncertainty monitoring and uncertainty monitoring in other domains.</w:t>
       </w:r>
     </w:p>
     <w:p>
@@ -351,7 +420,7 @@
         <w:pStyle w:val="FirstParagraph"/>
       </w:pPr>
       <w:r>
-        <w:t xml:space="preserve">Previous studies have investigated children’s abilities to explicitly report on their lexical ignorance. Marazita and Merriman</w:t>
+        <w:t xml:space="preserve">One important question is whether children can explicitly report on their ignorance about words. Marazita and Merriman</w:t>
       </w:r>
       <w:r>
         <w:t xml:space="preserve"> </w:t>
@@ -372,7 +441,7 @@
         <w:t xml:space="preserve">“</w:t>
       </w:r>
       <w:r>
-        <w:t xml:space="preserve">…Spot had other things he liked to hide such as a biffle, a truck, and a pug. Do you know what a biffle is?</w:t>
+        <w:t xml:space="preserve">… Spot had other things he liked to hide such as a biffle, a truck, and a pug. Do you know what a biffle is?</w:t>
       </w:r>
       <w:r>
         <w:t xml:space="preserve">”</w:t>
@@ -472,7 +541,7 @@
         <w:pStyle w:val="Textkrper"/>
       </w:pPr>
       <w:r>
-        <w:t xml:space="preserve">Another series of studies has demonstrated children’s failures to recognize their ignorance or comprehension failures. Markman</w:t>
+        <w:t xml:space="preserve">The studies outlined above ask children to reflect on their uncertainty in discrete decisions; a related question is whether young children spontaneously realize when they have incomplete information or have not comprehended something. Markman</w:t>
       </w:r>
       <w:r>
         <w:t xml:space="preserve"> </w:t>
@@ -564,7 +633,7 @@
         <w:pStyle w:val="Textkrper"/>
       </w:pPr>
       <w:r>
-        <w:t xml:space="preserve">In sum, there is mixed evidence about young children’s metacognitive competencies in tasks that require explicit responses from children. However, these paradigms may underestimate children’s ability to track epistemic uncertainty and act on it. One possibility is that children’s tracking of uncertainty is apparent in their spontaneous information-seeking behaviors before they can report on it explicitly. In the following section we review evidence that young children who fail explicit metacognitive tasks nonetheless explore and seek information selectively based on uncertainty.</w:t>
+        <w:t xml:space="preserve">In sum, there is mixed evidence about young children’s metacognitive competencies in tasks that require explicit responses from children. However, these paradigms may underestimate children’s ability to track epistemic uncertainty and act on it, and critically, they have seldom addressed awareness of uncertainty in linguistic contexts. The few studies that investigated linguistic uncertainty directly showed that young children struggle to report when they don’t know the names for things, or when a label is unfamiliar. One possibility is that children’s tracking of linguistic uncertainty is apparent in their spontaneous information-seeking behaviors before they can report on it explicitly. In the following section we review evidence that young children who fail explicit non-linguistic metacognitive tasks nonetheless explore and seek information selectively based on uncertainty.</w:t>
       </w:r>
     </w:p>
     <w:p>
@@ -582,7 +651,7 @@
         <w:pStyle w:val="FirstParagraph"/>
       </w:pPr>
       <w:r>
-        <w:t xml:space="preserve">First, a collection of studies have taken inspiration from comparative metacognition research and asked whether children’s spontaneous information-seeking behaviors track uncertainty. For example, Call and Carpenter</w:t>
+        <w:t xml:space="preserve">A number of studies have now shown that children’s spontaneous information-seeking behaviors track uncertainty. For example, Call and Carpenter</w:t>
       </w:r>
       <w:r>
         <w:t xml:space="preserve"> </w:t>
@@ -685,6 +754,23 @@
       </w:r>
       <w:r>
         <w:t xml:space="preserve">(Teglas et al., 2011)</w:t>
+      </w:r>
+      <w:r>
+        <w:t xml:space="preserve">.</w:t>
+      </w:r>
+    </w:p>
+    <w:p>
+      <w:pPr>
+        <w:pStyle w:val="Textkrper"/>
+      </w:pPr>
+      <w:r>
+        <w:t xml:space="preserve">While these studies suggest that young children and even infants may track the evidence associated with different possibilities and selectively seek disambiguating information, it remains unknown whether they do so when they have incomplete linguistic information. As outlined above, some mental states and processes may be more difficult to introspect on than others (e.g., younger preschoolers succeed at monitoring epistemic uncertainty in a perceptual identification task but fail in a memory task). Further, children may base their metacognitive judgments on superficial characteristics of words or objects, such as how perceptually familiar they are, without reflecting on whether they know the corresponding label or referent for either</w:t>
+      </w:r>
+      <w:r>
+        <w:t xml:space="preserve"> </w:t>
+      </w:r>
+      <w:r>
+        <w:t xml:space="preserve">(Marazita &amp; Merriman, 2004)</w:t>
       </w:r>
       <w:r>
         <w:t xml:space="preserve">.</w:t>
@@ -705,13 +791,49 @@
         <w:pStyle w:val="FirstParagraph"/>
       </w:pPr>
       <w:r>
-        <w:t xml:space="preserve">The present study investigates children’s information-seeking behaviors on the basis of lexical ambiguity. Specifically, we ask whether children are more likely to seek disambiguating social information by looking at the experimenter when they are uncertain of the referent of a label they have been asked to act on. We chose to examine this ability in early childhood (ages 2 to 5), because, as discussed, research under a metacognitive framework has identified this as a developmental period in which children improve substantially in their ability to identify their own ignorance and uncertainty, including in a linguistic domain</w:t>
-      </w:r>
-      <w:r>
-        <w:t xml:space="preserve"> </w:t>
-      </w:r>
-      <w:r>
-        <w:t xml:space="preserve">(Coughlin et al., 2014; Hembacher &amp; Ghetti, 2014; Lyons &amp; Ghetti, 2011; Marazita &amp; Merriman, 2004; Rohwer et al., 2012)</w:t>
+        <w:t xml:space="preserve">The present study investigates children’s information-seeking behaviors on the basis of referential ambiguity. Specifically, we ask whether children are more likely to seek disambiguating social information by looking at the experimenter when they are uncertain of the referent of a label they have been asked to act on. We chose to examine this ability in early childhood (ages 2 to 5), because, as discussed, research under a metacognitive framework has identified this as a developmental period in which children improve substantially in their ability to identify their own ignorance and uncertainty, including in a linguistic domain</w:t>
+      </w:r>
+      <w:r>
+        <w:t xml:space="preserve"> </w:t>
+      </w:r>
+      <w:r>
+        <w:t xml:space="preserve">(Coughlin et al., 2014; Hembacher &amp; Ghetti, 2014,</w:t>
+      </w:r>
+      <w:r>
+        <w:t xml:space="preserve"> </w:t>
+      </w:r>
+      <w:r>
+        <w:t xml:space="preserve">Lyons and Zelazo (2011)</w:t>
+      </w:r>
+      <w:r>
+        <w:t xml:space="preserve">,</w:t>
+      </w:r>
+      <w:r>
+        <w:t xml:space="preserve"> </w:t>
+      </w:r>
+      <w:r>
+        <w:t xml:space="preserve">Marazita and Merriman (2004)</w:t>
+      </w:r>
+      <w:r>
+        <w:t xml:space="preserve">,</w:t>
+      </w:r>
+      <w:r>
+        <w:t xml:space="preserve"> </w:t>
+      </w:r>
+      <w:r>
+        <w:t xml:space="preserve">(</w:t>
+      </w:r>
+      <w:r>
+        <w:rPr>
+          <w:b/>
+        </w:rPr>
+        <w:t xml:space="preserve">???</w:t>
+      </w:r>
+      <w:r>
+        <w:t xml:space="preserve">)</w:t>
+      </w:r>
+      <w:r>
+        <w:t xml:space="preserve">)</w:t>
       </w:r>
       <w:r>
         <w:t xml:space="preserve">.</w:t>
@@ -722,7 +844,7 @@
         <w:pStyle w:val="Textkrper"/>
       </w:pPr>
       <w:r>
-        <w:t xml:space="preserve">We manipulated lexical ambiguity by adapting a paradigm used by Vaish, Demir and Baldwin</w:t>
+        <w:t xml:space="preserve">We manipulated ambiguity by adapting a paradigm used by Vaish, Demir and Baldwin</w:t>
       </w:r>
       <w:r>
         <w:t xml:space="preserve"> </w:t>
@@ -734,7 +856,7 @@
         <w:t xml:space="preserve"> </w:t>
       </w:r>
       <w:r>
-        <w:t xml:space="preserve">to test infants’ selective gaze referencing. In that study, 12- to 18-month-olds heard an experimenter produce a label for an object in the presence of one or two novel objects. Infants looked at the experimenter more often when there were two objects present, and the referent was thus ambiguous. This evidence is interpreted as suggesting that older infants recognize the need for disambiguating information, and reference the speaker’s gaze direction accordingly.</w:t>
+        <w:t xml:space="preserve">to test infants’ selective gaze referencing. In that study, 12- to 18-month-olds heard an experimenter produce a label for an object in the presence of one or two novel objects. Infants looked at the experimenter more often when there were two objects present, and the referent was thus ambiguous. This evidence suggests that older infants recognize the need for disambiguating information and reference the speaker’s gaze direction accordingly.</w:t>
       </w:r>
     </w:p>
     <w:p>
@@ -797,7 +919,7 @@
         <w:t xml:space="preserve">(Ghetti, Hembacher, &amp; Coughlin, 2013)</w:t>
       </w:r>
       <w:r>
-        <w:t xml:space="preserve">. In sum, the present study investigates whether children ages 2 to 5 seek disambiguating social information on the basis of lexical ambiguity. If so, this could be an important mechanism for language acquisition during early childhood.</w:t>
+        <w:t xml:space="preserve">. In sum, the present study investigates whether children ages 2 to 5 seek disambiguating social information on the basis of referential ambiguity. If so, this could be an important mechanism for language acquisition during early childhood.</w:t>
       </w:r>
     </w:p>
     <w:p>
@@ -1060,13 +1182,7 @@
         <w:pStyle w:val="FirstParagraph"/>
       </w:pPr>
       <w:r>
-        <w:t xml:space="preserve">Throughout the study, the child sat at one end of a large circular table, and the experimenter stood at the opposite end. Each trial proceeded as follows: the experimenter placed one or two objects on the left and/or right sides of the table, out of reach of the child so that the child could not interact with the toys during the labeling event. For one-object trials, the location of the object (left or right) alternated between trials.</w:t>
-      </w:r>
-      <w:r>
-        <w:t xml:space="preserve"> </w:t>
-      </w:r>
-      <w:r>
-        <w:t xml:space="preserve">After placing the objects, the experimenter said,</w:t>
+        <w:t xml:space="preserve">Throughout the study, the child sat at one end of a large circular table, and the experimenter stood at the opposite end. Each trial proceeded as follows: the experimenter placed one or two objects on the left and/or right sides of the table, out of reach of the child so that the child could not interact with the toys during the labeling event. For one-object trials, the location of the object (left or right) alternated between trials. After placing the objects, the experimenter said,</w:t>
       </w:r>
       <w:r>
         <w:t xml:space="preserve"> </w:t>
@@ -1167,37 +1283,7 @@
         </w:r>
       </w:hyperlink>
       <w:r>
-        <w:t xml:space="preserve">). For each participant, we coded the</w:t>
-      </w:r>
-      <w:r>
-        <w:t xml:space="preserve"> </w:t>
-      </w:r>
-      <w:r>
-        <w:rPr>
-          <w:i/>
-        </w:rPr>
-        <w:t xml:space="preserve">number of times</w:t>
-      </w:r>
-      <w:r>
-        <w:t xml:space="preserve"> </w:t>
-      </w:r>
-      <w:r>
-        <w:t xml:space="preserve">they referenced the experimenter throughout each trial. An alternative analytic option would be to simply code</w:t>
-      </w:r>
-      <w:r>
-        <w:t xml:space="preserve"> </w:t>
-      </w:r>
-      <w:r>
-        <w:rPr>
-          <w:i/>
-        </w:rPr>
-        <w:t xml:space="preserve">whether or not</w:t>
-      </w:r>
-      <w:r>
-        <w:t xml:space="preserve"> </w:t>
-      </w:r>
-      <w:r>
-        <w:t xml:space="preserve">children looked at the experimenter. However, during piloting, we found that most children looked up to the experimenter at least once while they were labeling the object, suggesting that a binary measure of looking would not be meaningful.</w:t>
+        <w:t xml:space="preserve">). For each participant, we coded the number of times they referenced the experimenter throughout each trial. An alternative analytic option would be to simply code whether or not children looked at the experimenter. However, during piloting, we found that most children looked up to the experimenter at least once while they were labeling the object, suggesting that a binary measure of looking would not be meaningful.</w:t>
       </w:r>
     </w:p>
     <w:p>
@@ -1323,6 +1409,9 @@
         <w:t xml:space="preserve"> </w:t>
       </w:r>
       <w:r>
+        <w:t xml:space="preserve"> </w:t>
+      </w:r>
+      <w:r>
         <w:t xml:space="preserve">displays the average durations of each of the four phases. The</w:t>
       </w:r>
       <w:r>
@@ -1391,34 +1480,7 @@
         <w:pStyle w:val="Textkrper"/>
       </w:pPr>
       <w:r>
-        <w:t xml:space="preserve">To quantify the effects of the number and familiarity of objects on children’s looking, along with any developmental trends, we planned to fit a linear mixed-effects regression. Mixed-effects models account for both fixed and random factors (such as participants and stimuli). As such, they provide a more accurate estimate of whether results will generalize beyond the participants and items that were sampled</w:t>
-      </w:r>
-      <w:r>
-        <w:t xml:space="preserve"> </w:t>
-      </w:r>
-      <w:r>
-        <w:t xml:space="preserve">(Baayen, Davidson, &amp; Bates, 2008)</w:t>
-      </w:r>
-      <w:r>
-        <w:t xml:space="preserve">. As recommended by Barr, Levy, Scheepers, and Tily</w:t>
-      </w:r>
-      <w:r>
-        <w:t xml:space="preserve"> </w:t>
-      </w:r>
-      <w:r>
-        <w:t xml:space="preserve">(2013)</w:t>
-      </w:r>
-      <w:r>
-        <w:t xml:space="preserve">, we begin with a maximal model and trim according to our standard laboratory procedures</w:t>
-      </w:r>
-      <w:r>
-        <w:rPr>
-          <w:rStyle w:val="Funotenzeichen"/>
-        </w:rPr>
-        <w:footnoteReference w:id="36"/>
-      </w:r>
-      <w:r>
-        <w:t xml:space="preserve">:</w:t>
+        <w:t xml:space="preserve">To quantify the effects of the number and familiarity of objects on children’s looking, along with any developmental trends, we planned to fit a linear mixed-effects regression. Mixed-effects models account for both fixed and random factors (such as participants and stimuli). Compared with traditional ANOVA approaches, these models provide a more accurate estimate of whether results will generalize beyond the participants and items that were sampled (Baayen, Davidson, &amp; Bates, 2008). As recommended by Barr, Levy, Scheepers, and Tily (2013), we begin with a maximal model and trim according to our standard laboratory procedures :</w:t>
       </w:r>
       <w:r>
         <w:t xml:space="preserve"> </w:t>
@@ -1427,7 +1489,7 @@
         <w:rPr>
           <w:rStyle w:val="VerbatimChar"/>
         </w:rPr>
-        <w:t xml:space="preserve">number of looks ~ number of objects * familiarity * phase * age in months + (number of objects * familiarity | subject) + (1 | trial)</w:t>
+        <w:t xml:space="preserve">number of looks ~ number of objects * familiarity * phase * age in months + (number of objects * familiarity | subject) + (1 | item)</w:t>
       </w:r>
       <w:r>
         <w:t xml:space="preserve">. Random effects are denoted by parentheses. This model specification was preregistered, as noted above.</w:t>
@@ -1437,8 +1499,8 @@
       <w:pPr>
         <w:pStyle w:val="berschrift2"/>
       </w:pPr>
-      <w:bookmarkStart w:id="38" w:name="results-and-discussion"/>
-      <w:bookmarkEnd w:id="38"/>
+      <w:bookmarkStart w:id="36" w:name="results-and-discussion"/>
+      <w:bookmarkEnd w:id="36"/>
       <w:r>
         <w:t xml:space="preserve">Results and Discussion</w:t>
       </w:r>
@@ -1447,8 +1509,8 @@
       <w:pPr>
         <w:pStyle w:val="berschrift3"/>
       </w:pPr>
-      <w:bookmarkStart w:id="39" w:name="accuracy"/>
-      <w:bookmarkEnd w:id="39"/>
+      <w:bookmarkStart w:id="37" w:name="accuracy"/>
+      <w:bookmarkEnd w:id="37"/>
       <w:r>
         <w:t xml:space="preserve">Accuracy</w:t>
       </w:r>
@@ -1473,7 +1535,7 @@
                     </pic:cNvPicPr>
                   </pic:nvPicPr>
                   <pic:blipFill>
-                    <a:blip r:embed="rId40"/>
+                    <a:blip r:embed="rId38"/>
                     <a:stretch>
                       <a:fillRect/>
                     </a:stretch>
@@ -1682,7 +1744,7 @@
                     </pic:cNvPicPr>
                   </pic:nvPicPr>
                   <pic:blipFill>
-                    <a:blip r:embed="rId41"/>
+                    <a:blip r:embed="rId39"/>
                     <a:stretch>
                       <a:fillRect/>
                     </a:stretch>
@@ -1737,7 +1799,7 @@
                     </pic:cNvPicPr>
                   </pic:nvPicPr>
                   <pic:blipFill>
-                    <a:blip r:embed="rId42"/>
+                    <a:blip r:embed="rId40"/>
                     <a:stretch>
                       <a:fillRect/>
                     </a:stretch>
@@ -1776,8 +1838,8 @@
       <w:pPr>
         <w:pStyle w:val="berschrift3"/>
       </w:pPr>
-      <w:bookmarkStart w:id="43" w:name="social-information-gathering-and-referential-ambiguity"/>
-      <w:bookmarkEnd w:id="43"/>
+      <w:bookmarkStart w:id="41" w:name="social-information-gathering-and-referential-ambiguity"/>
+      <w:bookmarkEnd w:id="41"/>
       <w:r>
         <w:t xml:space="preserve">Social information gathering and referential ambiguity</w:t>
       </w:r>
@@ -1954,7 +2016,7 @@
         <w:pStyle w:val="Textkrper"/>
       </w:pPr>
       <w:r>
-        <w:t xml:space="preserve">In summary, children looked to the speaker more often when planning and executing a response under uncertainty. These results suggest that children were aware that they did not have sufficient knowledge to identify the referent and act on it and referenced the speaker to resolve this uncertainty. Surprisingly, we did not observe an effect of age, suggesting that by age 2 children are already selective in their information gathering to resolve lexical ambiguity.</w:t>
+        <w:t xml:space="preserve">In summary, children looked to the speaker more often when planning and executing a response under uncertainty. These results suggest that children were aware that they did not have sufficient knowledge to identify the referent and act on it and referenced the speaker to resolve this uncertainty. Surprisingly, we did not observe an effect of age, suggesting that by age 2 children are already selective in their information gathering to resolve referential ambiguity.</w:t>
       </w:r>
     </w:p>
     <w:p>
@@ -1977,7 +2039,7 @@
         <w:t xml:space="preserve"> </w:t>
       </w:r>
       <w:r>
-        <w:t xml:space="preserve">phase. Thus, mere novelty or the presence of multiple objects was not enough to increase children’s looking when the experimenter was producing the label. Since individuals tend to look at someone who is speaking, children may have looked at the experimenter at least once regardless of lexical ambiguity, minimizing possible condition differences. It is also possible that children failed to predict that they would need more information until later in the trial, when they were actually faced with making a decision.</w:t>
+        <w:t xml:space="preserve">phase. Thus, mere novelty or the presence of multiple objects was not enough to increase children’s looking when the experimenter was producing the label. Since individuals tend to look at someone who is speaking, children may have looked at the experimenter at least once regardless of referential ambiguity, minimizing possible condition differences. It is also possible that children failed to predict that they would need more information until later in the trial, when they were actually faced with making a decision.</w:t>
       </w:r>
     </w:p>
     <w:p>
@@ -1992,10 +2054,63 @@
       <w:pPr>
         <w:pStyle w:val="berschrift1"/>
       </w:pPr>
-      <w:bookmarkStart w:id="44" w:name="experiment-2"/>
+      <w:bookmarkStart w:id="42" w:name="experiment-2"/>
+      <w:bookmarkEnd w:id="42"/>
+      <w:r>
+        <w:t xml:space="preserve">Experiment 2</w:t>
+      </w:r>
+    </w:p>
+    <w:p>
+      <w:pPr>
+        <w:pStyle w:val="FirstParagraph"/>
+      </w:pPr>
+      <w:r>
+        <w:t xml:space="preserve">Experiment 2 was designed to achieve several goals. First, we aimed to replicate the finding from Experiment 1 that children reference a social partner on the basis of referential ambiguity while executing a decision. Second, we tested whether children’s information gathering is graded with respect to graded evidence about a label’s referent.</w:t>
+      </w:r>
+    </w:p>
+    <w:p>
+      <w:pPr>
+        <w:pStyle w:val="Textkrper"/>
+      </w:pPr>
+      <w:r>
+        <w:t xml:space="preserve">To this end, we manipulated two sources of referential evidence. We added trials with 1 novel and 1 familiar object (FN) and a novel label. This condition contains evidence about reference since the familiar item can be excluded</w:t>
+      </w:r>
+      <w:r>
+        <w:t xml:space="preserve"> </w:t>
+      </w:r>
+      <w:r>
+        <w:t xml:space="preserve">(Markman &amp; Wachtel, 1988)</w:t>
+      </w:r>
+      <w:r>
+        <w:t xml:space="preserve">, but may not be as conclusive as trials with a familiar target. Thus, we predicted that, in the aggregate, children would show the most looking to the speaker in the NN condition, the least in the FF condition, and an intermediate amount in the FN condition. In addition, we manipulated between participants whether or not the speaker gazed at the objects they referred to, and thus, whether or not their gaze was an informative cue to reference. We predicted that having access to referential gaze as an informative cue would make children less likely to reference the speaker during their decision, but perhaps more likely to reference the speaker during labeling. Critically, this also allowed us to test whether children’s information gathering is selective on the basis of referential ambiguity during labeling if the speaker’s gaze is informative, addressing an interpretive issue in Experiment 1.</w:t>
+      </w:r>
+    </w:p>
+    <w:p>
+      <w:pPr>
+        <w:pStyle w:val="Textkrper"/>
+      </w:pPr>
+      <w:r>
+        <w:t xml:space="preserve">Since we did not observe any difference between F and N trials in Experiment 1, we eliminated single-object trials. Additionally, we restricted the sample to 3- and 4-year-olds, as we did not observe developmental differences in Experiment 1. Three- and 4-year-olds were chosen because we planned to include age in months as a continuous variable in our regression models, and contiguous age groups are thus preferable. Furthermore, 2-year-olds seemed to have more difficulty completing the task in Experiment 1, as evidenced by their lower accuracy rate and higher rate of placing two objects in the bucket.</w:t>
+      </w:r>
+    </w:p>
+    <w:p>
+      <w:pPr>
+        <w:pStyle w:val="berschrift2"/>
+      </w:pPr>
+      <w:bookmarkStart w:id="43" w:name="methods-1"/>
+      <w:bookmarkEnd w:id="43"/>
+      <w:r>
+        <w:t xml:space="preserve">Methods</w:t>
+      </w:r>
+    </w:p>
+    <w:p>
+      <w:pPr>
+        <w:pStyle w:val="berschrift3"/>
+      </w:pPr>
+      <w:bookmarkStart w:id="44" w:name="participants-1"/>
       <w:bookmarkEnd w:id="44"/>
       <w:r>
-        <w:t xml:space="preserve">Experiment 2</w:t>
+        <w:t xml:space="preserve">Participants</w:t>
       </w:r>
     </w:p>
     <w:p>
@@ -2003,7 +2118,88 @@
         <w:pStyle w:val="FirstParagraph"/>
       </w:pPr>
       <w:r>
-        <w:t xml:space="preserve">Experiment 2 was designed to achieve several goals; first, we aimed to replicate the finding from Experiment 1 that children reference a social partner on the basis of referential ambiguity while executing a decision. Second, we tested whether children’s information gathering is graded with respect to graded evidence about a label’s referent.</w:t>
+        <w:t xml:space="preserve">We recruited a planned sample of 80 children ages 3-4 years from the Children’s Discovery Museum in San Jose, California</w:t>
+      </w:r>
+      <w:r>
+        <w:rPr>
+          <w:rStyle w:val="Funotenzeichen"/>
+        </w:rPr>
+        <w:footnoteReference w:id="45"/>
+      </w:r>
+      <w:r>
+        <w:t xml:space="preserve">. The sample included 40 3-year-olds (mean age 42.9 months) and 40 4-year-olds (mean age 53.5 months). An additional 20 children participated but were removed from analyses because they heard English less than 75% of the time at home (</w:t>
+      </w:r>
+      <w:r>
+        <w:rPr>
+          <w:i/>
+        </w:rPr>
+        <w:t xml:space="preserve">n</w:t>
+      </w:r>
+      <w:r>
+        <w:t xml:space="preserve"> </w:t>
+      </w:r>
+      <w:r>
+        <w:t xml:space="preserve">= 9), because they were unable to complete at least half of the trials in the task (</w:t>
+      </w:r>
+      <w:r>
+        <w:rPr>
+          <w:i/>
+        </w:rPr>
+        <w:t xml:space="preserve">n</w:t>
+      </w:r>
+      <w:r>
+        <w:t xml:space="preserve"> </w:t>
+      </w:r>
+      <w:r>
+        <w:t xml:space="preserve">= 7), or due to experimenter or technical errors (</w:t>
+      </w:r>
+      <w:r>
+        <w:rPr>
+          <w:i/>
+        </w:rPr>
+        <w:t xml:space="preserve">n</w:t>
+      </w:r>
+      <w:r>
+        <w:t xml:space="preserve"> </w:t>
+      </w:r>
+      <w:r>
+        <w:t xml:space="preserve">= 4).</w:t>
+      </w:r>
+    </w:p>
+    <w:p>
+      <w:pPr>
+        <w:pStyle w:val="berschrift3"/>
+      </w:pPr>
+      <w:bookmarkStart w:id="47" w:name="stimuli-and-design-1"/>
+      <w:bookmarkEnd w:id="47"/>
+      <w:r>
+        <w:t xml:space="preserve">Stimuli and Design</w:t>
+      </w:r>
+    </w:p>
+    <w:p>
+      <w:pPr>
+        <w:pStyle w:val="FirstParagraph"/>
+      </w:pPr>
+      <w:r>
+        <w:t xml:space="preserve">The stimuli and design were similar to Experiment 1 but included three trial types: FF, NN, and FN. There were four of each trial type, totaling twelve trials. In addition, we manipulated the experimenter’s gaze behavior between participants. For half of the participants, the experimenter gazed at the center of the table while labeling objects (uninformative gaze); for the remaining half, they gazed directly at the objects they labeled (informative gaze).</w:t>
+      </w:r>
+    </w:p>
+    <w:p>
+      <w:pPr>
+        <w:pStyle w:val="berschrift3"/>
+      </w:pPr>
+      <w:bookmarkStart w:id="48" w:name="procedure-1"/>
+      <w:bookmarkEnd w:id="48"/>
+      <w:r>
+        <w:t xml:space="preserve">Procedure</w:t>
+      </w:r>
+    </w:p>
+    <w:p>
+      <w:pPr>
+        <w:pStyle w:val="FirstParagraph"/>
+      </w:pPr>
+      <w:r>
+        <w:t xml:space="preserve">The experimental and coding procedures were identical to Experiment 1, except that there were three practice trials (two FF trials and one NN trial). We chose this approach so that children could experience both familiar and novel stimuli during practice but would not be discouraged by an overly difficult practice session. As in Experiment 1, children were corrected if they chose the wrong object on FF trials but not NN trials.</w:t>
       </w:r>
     </w:p>
     <w:p>
@@ -2011,201 +2207,61 @@
         <w:pStyle w:val="Textkrper"/>
       </w:pPr>
       <w:r>
-        <w:t xml:space="preserve">To this end, we manipulated two sources of referential evidence. First, we added trials with 1 novel and 1 familiar object (FN) and a novel label. This condition contains evidence about reference since the familiar item can be excluded</w:t>
-      </w:r>
-      <w:r>
-        <w:t xml:space="preserve"> </w:t>
-      </w:r>
-      <w:r>
-        <w:t xml:space="preserve">(Markman &amp; Wachtel, 1988)</w:t>
-      </w:r>
-      <w:r>
-        <w:t xml:space="preserve">, but may not be as conclusive as trials with a familiar target. Thus, we predicted that, in the aggregate, children would show the most looking to the speaker in the NN condition, the least in the FF condition, and an intermediate amount in the FN condition.</w:t>
-      </w:r>
-      <w:r>
-        <w:br w:type="textWrapping"/>
-      </w:r>
-      <w:r>
-        <w:t xml:space="preserve">Second, we manipulated between participants whether or not the speaker gazed at the objects they referred to, and thus, whether or not their gaze was an informative cue to reference. We predicted that having access to referential gaze as an informative cue would make children less likely to reference the speaker during their decision, but perhaps more likely to reference the speaker during labeling. Critically, this also allowed us to test whether children’s information gathering is selective on the basis of referential ambiguity during labeling if the speaker’s gaze is informative, addressing an interpretive issue in Experiment 1.</w:t>
-      </w:r>
-    </w:p>
-    <w:p>
-      <w:pPr>
-        <w:pStyle w:val="Textkrper"/>
-      </w:pPr>
-      <w:r>
-        <w:t xml:space="preserve">Since we did not observe any difference between F and N trials in Experiment 1, we eliminated single-object trials. Additionally, we restricted the sample to 3- and 4-year-olds, as we did not observe developmental differences in Experiment 1. Three- and 4-year-olds were chosen because we planned to include age in months as a continuous variable in our regression models, and contiguous age groups are thus preferable. Furthermore, 2-year-olds seemed to have more difficulty completing the task in Experiment 1, as evidenced by their lower accuracy rate and higher rate of placing two objects in the bucket.</w:t>
+        <w:t xml:space="preserve">We again noted trials that should be excluded based on the same criteria as in Experiment 1. We excluded 1.9% of trials from 3-year-olds and no trials from 4-year-olds. Inter-rater reliability for the number of looks in each phase was again high, intraclass correlation</w:t>
+      </w:r>
+      <w:r>
+        <w:t xml:space="preserve"> </w:t>
+      </w:r>
+      <w:r>
+        <w:rPr>
+          <w:i/>
+        </w:rPr>
+        <w:t xml:space="preserve">r</w:t>
+      </w:r>
+      <w:r>
+        <w:t xml:space="preserve"> </w:t>
+      </w:r>
+      <w:r>
+        <w:t xml:space="preserve">= .97,</w:t>
+      </w:r>
+      <w:r>
+        <w:t xml:space="preserve"> </w:t>
+      </w:r>
+      <w:r>
+        <w:rPr>
+          <w:i/>
+        </w:rPr>
+        <w:t xml:space="preserve">p</w:t>
+      </w:r>
+      <w:r>
+        <w:t xml:space="preserve"> </w:t>
+      </w:r>
+      <w:r>
+        <w:t xml:space="preserve">&lt; .001.</w:t>
+      </w:r>
+      <w:r>
+        <w:t xml:space="preserve"> </w:t>
+      </w:r>
+      <w:r>
+        <w:t xml:space="preserve">The mean durations of the phases for Experiment 2 are presented in Table 1. They varied in length according to the same pattern as in Experiment 1.</w:t>
       </w:r>
     </w:p>
     <w:p>
       <w:pPr>
         <w:pStyle w:val="berschrift2"/>
       </w:pPr>
-      <w:bookmarkStart w:id="45" w:name="methods-1"/>
-      <w:bookmarkEnd w:id="45"/>
-      <w:r>
-        <w:t xml:space="preserve">Methods</w:t>
+      <w:bookmarkStart w:id="49" w:name="results-and-discussion-1"/>
+      <w:bookmarkEnd w:id="49"/>
+      <w:r>
+        <w:t xml:space="preserve">Results and Discussion</w:t>
       </w:r>
     </w:p>
     <w:p>
       <w:pPr>
         <w:pStyle w:val="berschrift3"/>
       </w:pPr>
-      <w:bookmarkStart w:id="46" w:name="participants-1"/>
-      <w:bookmarkEnd w:id="46"/>
-      <w:r>
-        <w:t xml:space="preserve">Participants</w:t>
-      </w:r>
-    </w:p>
-    <w:p>
-      <w:pPr>
-        <w:pStyle w:val="FirstParagraph"/>
-      </w:pPr>
-      <w:r>
-        <w:t xml:space="preserve">We recruited a planned sample of 80 children ages 3-4 years from the Children’s Discovery Museum in San Jose, California</w:t>
-      </w:r>
-      <w:r>
-        <w:rPr>
-          <w:rStyle w:val="Funotenzeichen"/>
-        </w:rPr>
-        <w:footnoteReference w:id="47"/>
-      </w:r>
-      <w:r>
-        <w:t xml:space="preserve">. The sample included 40 3-year-olds (mean age 42.9 months) and 40 4-year-olds (mean age 53.5 months). An additional 20 children participated but were removed from analyses because they heard English less than 75% of the time at home (</w:t>
-      </w:r>
-      <w:r>
-        <w:rPr>
-          <w:i/>
-        </w:rPr>
-        <w:t xml:space="preserve">n</w:t>
-      </w:r>
-      <w:r>
-        <w:t xml:space="preserve"> </w:t>
-      </w:r>
-      <w:r>
-        <w:t xml:space="preserve">= 9), because they were unable to complete at least half of the trials in the task (</w:t>
-      </w:r>
-      <w:r>
-        <w:rPr>
-          <w:i/>
-        </w:rPr>
-        <w:t xml:space="preserve">n</w:t>
-      </w:r>
-      <w:r>
-        <w:t xml:space="preserve"> </w:t>
-      </w:r>
-      <w:r>
-        <w:t xml:space="preserve">= 7), or due to experimenter or technical errors (</w:t>
-      </w:r>
-      <w:r>
-        <w:rPr>
-          <w:i/>
-        </w:rPr>
-        <w:t xml:space="preserve">n</w:t>
-      </w:r>
-      <w:r>
-        <w:t xml:space="preserve"> </w:t>
-      </w:r>
-      <w:r>
-        <w:t xml:space="preserve">= 4).</w:t>
-      </w:r>
-    </w:p>
-    <w:p>
-      <w:pPr>
-        <w:pStyle w:val="berschrift3"/>
-      </w:pPr>
-      <w:bookmarkStart w:id="49" w:name="stimuli-and-design-1"/>
-      <w:bookmarkEnd w:id="49"/>
-      <w:r>
-        <w:t xml:space="preserve">Stimuli and Design</w:t>
-      </w:r>
-    </w:p>
-    <w:p>
-      <w:pPr>
-        <w:pStyle w:val="FirstParagraph"/>
-      </w:pPr>
-      <w:r>
-        <w:t xml:space="preserve">The stimuli and design were similar to Experiment 1 but included three trial types: FF, NN, and FN. There were four of each trial type, totaling twelve trials. In addition, we manipulated the experimenter’s gaze behavior between participants. For half of the participants, the experimenter gazed at the center of the table while labeling objects (uninformative gaze); for the remaining half, they gazed directly at the objects they labeled (informative gaze).</w:t>
-      </w:r>
-    </w:p>
-    <w:p>
-      <w:pPr>
-        <w:pStyle w:val="berschrift3"/>
-      </w:pPr>
-      <w:bookmarkStart w:id="50" w:name="procedure-1"/>
+      <w:bookmarkStart w:id="50" w:name="accuracy-1"/>
       <w:bookmarkEnd w:id="50"/>
-      <w:r>
-        <w:t xml:space="preserve">Procedure</w:t>
-      </w:r>
-    </w:p>
-    <w:p>
-      <w:pPr>
-        <w:pStyle w:val="FirstParagraph"/>
-      </w:pPr>
-      <w:r>
-        <w:t xml:space="preserve">The experimental and coding procedures were identical to Experiment 1, except that there were three practice trials (two FF trials and one NN trial). We chose this approach so that children could experience both familiar and novel stimuli during practice but would not be discouraged by an overly difficult practice session. As in Experiment 1, children were corrected if they chose the wrong object on FF trials but not NN trials.</w:t>
-      </w:r>
-    </w:p>
-    <w:p>
-      <w:pPr>
-        <w:pStyle w:val="Textkrper"/>
-      </w:pPr>
-      <w:r>
-        <w:t xml:space="preserve">We again noted trials that should be excluded based on the same criteria as in Experiment 1. We excluded 1.9% of trials from 3-year-olds and no trials from 4-year-olds. Inter-rater reliability for the number of looks in each phase was again high, intraclass correlation</w:t>
-      </w:r>
-      <w:r>
-        <w:t xml:space="preserve"> </w:t>
-      </w:r>
-      <w:r>
-        <w:rPr>
-          <w:i/>
-        </w:rPr>
-        <w:t xml:space="preserve">r</w:t>
-      </w:r>
-      <w:r>
-        <w:t xml:space="preserve"> </w:t>
-      </w:r>
-      <w:r>
-        <w:t xml:space="preserve">= .97,</w:t>
-      </w:r>
-      <w:r>
-        <w:t xml:space="preserve"> </w:t>
-      </w:r>
-      <w:r>
-        <w:rPr>
-          <w:i/>
-        </w:rPr>
-        <w:t xml:space="preserve">p</w:t>
-      </w:r>
-      <w:r>
-        <w:t xml:space="preserve"> </w:t>
-      </w:r>
-      <w:r>
-        <w:t xml:space="preserve">&lt; .001.</w:t>
-      </w:r>
-      <w:r>
-        <w:t xml:space="preserve"> </w:t>
-      </w:r>
-      <w:r>
-        <w:t xml:space="preserve">The mean durations of the phases for Experiment 2 are presented in Table 1. They varied in length according to the same pattern as in Experiment 1.</w:t>
-      </w:r>
-    </w:p>
-    <w:p>
-      <w:pPr>
-        <w:pStyle w:val="berschrift2"/>
-      </w:pPr>
-      <w:bookmarkStart w:id="51" w:name="results-and-discussion-1"/>
-      <w:bookmarkEnd w:id="51"/>
-      <w:r>
-        <w:t xml:space="preserve">Results and Discussion</w:t>
-      </w:r>
-    </w:p>
-    <w:p>
-      <w:pPr>
-        <w:pStyle w:val="berschrift3"/>
-      </w:pPr>
-      <w:bookmarkStart w:id="52" w:name="accuracy-1"/>
-      <w:bookmarkEnd w:id="52"/>
       <w:r>
         <w:t xml:space="preserve">Accuracy</w:t>
       </w:r>
@@ -2230,7 +2286,7 @@
                     </pic:cNvPicPr>
                   </pic:nvPicPr>
                   <pic:blipFill>
-                    <a:blip r:embed="rId53"/>
+                    <a:blip r:embed="rId51"/>
                     <a:stretch>
                       <a:fillRect/>
                     </a:stretch>
@@ -2425,8 +2481,8 @@
       <w:pPr>
         <w:pStyle w:val="berschrift3"/>
       </w:pPr>
-      <w:bookmarkStart w:id="54" w:name="information-gathering-and-referential-ambiguity"/>
-      <w:bookmarkEnd w:id="54"/>
+      <w:bookmarkStart w:id="52" w:name="information-gathering-and-referential-ambiguity"/>
+      <w:bookmarkEnd w:id="52"/>
       <w:r>
         <w:t xml:space="preserve">Information gathering and referential ambiguity</w:t>
       </w:r>
@@ -2459,13 +2515,58 @@
         <w:pStyle w:val="Textkrper"/>
       </w:pPr>
       <w:r>
-        <w:t xml:space="preserve">Children’s patterns of looking based on familiarity and gaze condition are presented in Figure</w:t>
-      </w:r>
-      <w:r>
-        <w:t xml:space="preserve"> </w:t>
-      </w:r>
-      <w:r>
-        <w:t xml:space="preserve">. To quantify the main and interactive effects of familiarity, gaze condition, and age on children’s looking, we fit separate mixed-effects linear regression models for each phase (label, planning, slide, response) with the following structure:</w:t>
+        <w:t xml:space="preserve">Children’s patterns of looking based on familiarity and gaze condition are presented in</w:t>
+      </w:r>
+      <w:r>
+        <w:t xml:space="preserve"> </w:t>
+      </w:r>
+      <w:r>
+        <w:t xml:space="preserve">. To quantify the main and interactive effects of familiarity, gaze condition, and age on children’s looking, we fit separate mixed-effects linear regression models for each phase (</w:t>
+      </w:r>
+      <w:r>
+        <w:rPr>
+          <w:i/>
+        </w:rPr>
+        <w:t xml:space="preserve">label</w:t>
+      </w:r>
+      <w:r>
+        <w:t xml:space="preserve">,</w:t>
+      </w:r>
+      <w:r>
+        <w:t xml:space="preserve"> </w:t>
+      </w:r>
+      <w:r>
+        <w:rPr>
+          <w:i/>
+        </w:rPr>
+        <w:t xml:space="preserve">slide</w:t>
+      </w:r>
+      <w:r>
+        <w:t xml:space="preserve">,</w:t>
+      </w:r>
+      <w:r>
+        <w:t xml:space="preserve"> </w:t>
+      </w:r>
+      <w:r>
+        <w:rPr>
+          <w:i/>
+        </w:rPr>
+        <w:t xml:space="preserve">planning</w:t>
+      </w:r>
+      <w:r>
+        <w:t xml:space="preserve">,</w:t>
+      </w:r>
+      <w:r>
+        <w:t xml:space="preserve"> </w:t>
+      </w:r>
+      <w:r>
+        <w:rPr>
+          <w:i/>
+        </w:rPr>
+        <w:t xml:space="preserve">response</w:t>
+      </w:r>
+      <w:r>
+        <w:t xml:space="preserve">) with the following structure:</w:t>
       </w:r>
       <w:r>
         <w:t xml:space="preserve"> </w:t>
@@ -2854,7 +2955,7 @@
                     </pic:cNvPicPr>
                   </pic:nvPicPr>
                   <pic:blipFill>
-                    <a:blip r:embed="rId55"/>
+                    <a:blip r:embed="rId53"/>
                     <a:stretch>
                       <a:fillRect/>
                     </a:stretch>
@@ -2893,10 +2994,234 @@
       <w:pPr>
         <w:pStyle w:val="berschrift1"/>
       </w:pPr>
-      <w:bookmarkStart w:id="56" w:name="general-discussion"/>
+      <w:bookmarkStart w:id="54" w:name="general-discussion"/>
+      <w:bookmarkEnd w:id="54"/>
+      <w:r>
+        <w:t xml:space="preserve">General Discussion</w:t>
+      </w:r>
+    </w:p>
+    <w:p>
+      <w:pPr>
+        <w:pStyle w:val="FirstParagraph"/>
+      </w:pPr>
+      <w:r>
+        <w:t xml:space="preserve">During the preschool years, children are increasingly able to actively gather information through help-seeking and exploration</w:t>
+      </w:r>
+      <w:r>
+        <w:t xml:space="preserve"> </w:t>
+      </w:r>
+      <w:r>
+        <w:t xml:space="preserve">(Chouinard et al., 2007; Schulz &amp; Bonawitz, 2007)</w:t>
+      </w:r>
+      <w:r>
+        <w:t xml:space="preserve">. They are also increasingly proficient at explicitly identifying their gaps in knowledge and their uncertainty in various domains</w:t>
+      </w:r>
+      <w:r>
+        <w:t xml:space="preserve"> </w:t>
+      </w:r>
+      <w:r>
+        <w:t xml:space="preserve">(Coughlin et al., 2014; Hembacher &amp; Ghetti, 2014; Lyons &amp; Zelazo, 2011; Rohwer et al., 2012)</w:t>
+      </w:r>
+      <w:r>
+        <w:t xml:space="preserve">. Do young children similarly identify referential uncertainty and engage in appropriate active learning behaviors in response? Here, we examined whether young children’s social information gathering was associated with referential uncertainty in situations in which the referent was either completely novel or familiar (Experiment 1), and when there were differing amounts of referential evidence (Experiment 2).</w:t>
+      </w:r>
+    </w:p>
+    <w:p>
+      <w:pPr>
+        <w:pStyle w:val="Textkrper"/>
+      </w:pPr>
+      <w:r>
+        <w:t xml:space="preserve">We found that referential uncertainty was strongly associated with children’s information gathering behavior. Specifically, we observed this selectivity when children were planning and executing their decision. We speculate that children referenced the speaker during the decision process because they expected evaluative feedback about their demonstrated choice, either implicitly through the adult’s facial expressions, or through an explicit response. This idea is consistent with other recent findings that preschoolers and toddlers seek help selectively when a problem is difficult or they are less skilled</w:t>
+      </w:r>
+      <w:r>
+        <w:t xml:space="preserve"> </w:t>
+      </w:r>
+      <w:r>
+        <w:t xml:space="preserve">(</w:t>
+      </w:r>
+      <w:r>
+        <w:rPr>
+          <w:b/>
+        </w:rPr>
+        <w:t xml:space="preserve">???</w:t>
+      </w:r>
+      <w:r>
+        <w:t xml:space="preserve">; Goupil et al., 2016)</w:t>
+      </w:r>
+      <w:r>
+        <w:t xml:space="preserve">.</w:t>
+      </w:r>
+    </w:p>
+    <w:p>
+      <w:pPr>
+        <w:pStyle w:val="Textkrper"/>
+      </w:pPr>
+      <w:r>
+        <w:t xml:space="preserve">We also found that children’s information-seeking reflected graded referential evidence. In the case of FN trials, children could solve the problem of reference by excluding the familiar item</w:t>
+      </w:r>
+      <w:r>
+        <w:t xml:space="preserve"> </w:t>
+      </w:r>
+      <w:r>
+        <w:t xml:space="preserve">(Markman &amp; Wachtel, 1988; Merriman, Bowman, &amp; MacWhinney, 1989)</w:t>
+      </w:r>
+      <w:r>
+        <w:t xml:space="preserve">, and indeed, they chose the correct object most of the time for these trials. If children simply monitored the presence or absence of such cues, they would have consistently responded to FN trials with certainty. Instead, they sought information in a graded fashion, looking at the experimenter less than for NN trials but more than for FF trials. Overall, they also exhibited less looking when referential gaze was present than when it was not. Intriguingly, children appear to remain uncertain when their only cue to reference is the adult’s gaze during labeling — there was no difference between NN trials with and without gaze. This finding suggests that referential gaze may be a weaker cue compared to ruling out a familiar object.</w:t>
+      </w:r>
+    </w:p>
+    <w:p>
+      <w:pPr>
+        <w:pStyle w:val="Textkrper"/>
+      </w:pPr>
+      <w:r>
+        <w:t xml:space="preserve">These findings are important given that the ability to monitor the likelihood of accuracy based on graded evidence is assumed important for decision-making and behavioral regulation across development</w:t>
+      </w:r>
+      <w:r>
+        <w:t xml:space="preserve"> </w:t>
+      </w:r>
+      <w:r>
+        <w:t xml:space="preserve">(Krebs &amp; Roebers, 2010; Yeung &amp; Summerfield, 2012)</w:t>
+      </w:r>
+      <w:r>
+        <w:t xml:space="preserve">. Being able to monitor graded epistemic uncertainty allows individuals to gate out information that does not meet a criterion level of certainty based on individual goals or task demands</w:t>
+      </w:r>
+      <w:r>
+        <w:t xml:space="preserve"> </w:t>
+      </w:r>
+      <w:r>
+        <w:t xml:space="preserve">(Koriat &amp; Goldsmith, 1996)</w:t>
+      </w:r>
+      <w:r>
+        <w:t xml:space="preserve">. The current findings are consistent with the possibility that preschoolers engage in this type of reasoning, given that their uncertainty tracked quantitatively with the amount of evidence available.</w:t>
+      </w:r>
+    </w:p>
+    <w:p>
+      <w:pPr>
+        <w:pStyle w:val="Textkrper"/>
+      </w:pPr>
+      <w:r>
+        <w:t xml:space="preserve">On the other hand, we found no evidence for selective information gathering while the speaker was producing the label. One possibility is that young children do not recognize the need for disambiguating information until they need to make a decision</w:t>
+      </w:r>
+      <w:r>
+        <w:t xml:space="preserve"> </w:t>
+      </w:r>
+      <w:r>
+        <w:t xml:space="preserve">(Markman, 1977)</w:t>
+      </w:r>
+      <w:r>
+        <w:t xml:space="preserve">. Another possibility is that children spontaneously look at a speaker regardless of ambiguity, and additional looking was not necessary. This latter possibility seems more credible, given that children typically looked at the speaker at least once during labeling. Notably, Vaish et al. observed selective referencing during labeling among infants. Since infants in that study were holding one of the objects during labeling, referencing the speaker would have required them to disengage from that object, and may therefore have been more costly, promoting selectivity. Future research with preschool-aged children that includes a greater trade-off between attentional options would help to distinguish among these possibilities.</w:t>
+      </w:r>
+    </w:p>
+    <w:p>
+      <w:pPr>
+        <w:pStyle w:val="Textkrper"/>
+      </w:pPr>
+      <w:r>
+        <w:t xml:space="preserve">Contrary to our expectations, we did not observe developmental differences in children’s information seeking. We sampled a broad age range (2 to 5 years) due to previous evidence for improvements in metacognitive performance during the preschool years</w:t>
+      </w:r>
+      <w:r>
+        <w:t xml:space="preserve"> </w:t>
+      </w:r>
+      <w:r>
+        <w:t xml:space="preserve">(e.g., Hembacher &amp; Ghetti, 2014; Marazita &amp; Merriman, 2004; Rohwer et al., 2012)</w:t>
+      </w:r>
+      <w:r>
+        <w:t xml:space="preserve">. However, we found that 2-year-olds were equally likely to be selective in their information seeking compared to 5-year-olds. There are several possible explanations for this finding. On the one hand, it could be that children’s monitoring of referential ambiguity and ability to selectively seek out disambiguating evidence are both firmly in place by age 2, and do not develop in the following years. Indeed, there is evidence from Vaish et al. that infants ages 13 and 18 months selectively reference a speaker’s gaze direction when her referent is ambiguous, suggesting that sensitivity to lexical uncertainty develops early. Typically-developing children acquire a substantial vocabulary by age 2</w:t>
+      </w:r>
+      <w:r>
+        <w:t xml:space="preserve"> </w:t>
+      </w:r>
+      <w:r>
+        <w:t xml:space="preserve">(Goldfield &amp; Reznick, 1990)</w:t>
+      </w:r>
+      <w:r>
+        <w:t xml:space="preserve">, so if lexical uncertainty monitoring is important for language acquisition, it may not be surprising that 2-year-olds demonstrate this ability.</w:t>
+      </w:r>
+    </w:p>
+    <w:p>
+      <w:pPr>
+        <w:pStyle w:val="Textkrper"/>
+      </w:pPr>
+      <w:r>
+        <w:t xml:space="preserve">Another possibility is that children’s awareness of uncertainty (in the linguistic domain and beyond) becomes more concrete throughout early childhood, but that information-seeking is a particularly sensitive measure of early uncertainty monitoring compared to explicit report (see Kloo et al. for a similar argument). This possibility would help to explain the difference between the results we observed in the current study, and those of Marazita and Merriman, who found that the majority of 2.5-year-olds failed to explicitly report on their metalinguistic ignorance. Developmental differences in information-seeking during early childhood could be minimal because they do not rely as strongly on later-developing metacognitive processes and verbal ability.</w:t>
+      </w:r>
+    </w:p>
+    <w:p>
+      <w:pPr>
+        <w:pStyle w:val="Textkrper"/>
+      </w:pPr>
+      <w:r>
+        <w:t xml:space="preserve">In line with this idea, the behavior we examined here, selective social information-gathering, could fall into a spectrum of active learning behaviors beginning in infancy. First, infants direct their attention to salient aspects of the environment that are most likely to yield information, especially from social sources, including faces and hands</w:t>
+      </w:r>
+      <w:r>
+        <w:t xml:space="preserve"> </w:t>
+      </w:r>
+      <w:r>
+        <w:t xml:space="preserve">(Farroni, Csibra, Simion, &amp; Johnson, 2002; Frank, Amso, &amp; Johnson, 2014)</w:t>
+      </w:r>
+      <w:r>
+        <w:t xml:space="preserve">. As infants learn to locomote, first by crawling and then by walking, they have access to a broader set of information sources</w:t>
+      </w:r>
+      <w:r>
+        <w:t xml:space="preserve"> </w:t>
+      </w:r>
+      <w:r>
+        <w:t xml:space="preserve">(Kretch, Franchak, &amp; Adolph, 2013)</w:t>
+      </w:r>
+      <w:r>
+        <w:t xml:space="preserve">. As children learn to speak and to manipulate objects in the environment, they have more opportunity still to seek out information to disambiguate areas of uncertainty. These physical and cognitive developmental trajectories may proceed in parallel to metacognitive advancements that allow children to more acutely identify gaps in knowledge that they can then seek to fill.</w:t>
+      </w:r>
+    </w:p>
+    <w:p>
+      <w:pPr>
+        <w:pStyle w:val="Textkrper"/>
+      </w:pPr>
+      <w:r>
+        <w:t xml:space="preserve">Our current study has a number of limitations that suggest directions for future work. First, although we assume that children hoped to glean disambiguating information from the adult experimenter when they visually referenced her, we do not know what type of evidence they expected to receive (e.g., direct help, informative gaze, or an affective response). This is especially relevant as children of different ages, despite showing the same patterns of looking, might have had distinct expectations about the type of information or help they would receive. Additionally, in Experiment 1, children sometimes ignored the instruction to place only one item in the bucket, particularly 2-year-olds. Although we speculate that younger children showed this behavior because they found it entertaining to place both objects in the bucket, this behavior could also reflect a different understanding or approach to the task compared to older children. Future research should attempt to measure information-gathering behavior in a range of tasks that equate for difficult across ages. Finally, although we were interested in referential uncertainty generally, we instantiated this construct with a specific manipulation using novel words; other cases of referential uncertainty may elicit other behaviors.</w:t>
+      </w:r>
+    </w:p>
+    <w:p>
+      <w:pPr>
+        <w:pStyle w:val="Textkrper"/>
+      </w:pPr>
+      <w:r>
+        <w:t xml:space="preserve">The generality of the responses we observed is as yet unknown. Our research was conducted with a local museum population in the United States. Our work with this population suggests that children at our specific museum largely come from highly-educated families, despite some diversity in terms of race and ethnicity. Children growing up in such families would be most likely to have a high expectation that the adults in their lives would be responsive to their requests for information. Thus, it is a question for future work the degree that the information-seeking responses we observed are general across different populations of children.</w:t>
+      </w:r>
+    </w:p>
+    <w:p>
+      <w:pPr>
+        <w:pStyle w:val="Textkrper"/>
+      </w:pPr>
+      <w:r>
+        <w:t xml:space="preserve">Overall, these results provide further evidence that preschool-aged children monitor graded uncertainty in their mental representations generally, and in referential ambiguity specifically. Furthermore, they act on that uncertainty through spontaneous information-seeking. These behaviors may in part underlie the rapid acquisition of language during early childhood.</w:t>
+      </w:r>
+    </w:p>
+    <w:p>
+      <w:pPr>
+        <w:pStyle w:val="berschrift1"/>
+      </w:pPr>
+      <w:bookmarkStart w:id="55" w:name="acknowledgements"/>
+      <w:bookmarkEnd w:id="55"/>
+      <w:r>
+        <w:t xml:space="preserve">Acknowledgements</w:t>
+      </w:r>
+    </w:p>
+    <w:p>
+      <w:pPr>
+        <w:pStyle w:val="FirstParagraph"/>
+      </w:pPr>
+      <w:r>
+        <w:t xml:space="preserve">We thank Veronica Cristiano for assisting with data collection. EH was supported by a generous gift from Kinedu SAPI de CV.</w:t>
+      </w:r>
+    </w:p>
+    <w:p>
+      <w:pPr>
+        <w:pStyle w:val="berschrift1"/>
+      </w:pPr>
+      <w:bookmarkStart w:id="56" w:name="references"/>
       <w:bookmarkEnd w:id="56"/>
       <w:r>
-        <w:t xml:space="preserve">General Discussion</w:t>
+        <w:t xml:space="preserve">References</w:t>
       </w:r>
     </w:p>
     <w:p>
@@ -2904,213 +3229,6 @@
         <w:pStyle w:val="FirstParagraph"/>
       </w:pPr>
       <w:r>
-        <w:t xml:space="preserve">During the preschool years, children are increasingly able to actively gather information through help-seeking and exploration</w:t>
-      </w:r>
-      <w:r>
-        <w:t xml:space="preserve"> </w:t>
-      </w:r>
-      <w:r>
-        <w:t xml:space="preserve">(Chouinard et al., 2007; Schulz &amp; Bonawitz, 2007)</w:t>
-      </w:r>
-      <w:r>
-        <w:t xml:space="preserve">. They are also increasingly proficient at explicitly identifying their gaps in knowledge and their uncertainty in various domains</w:t>
-      </w:r>
-      <w:r>
-        <w:t xml:space="preserve"> </w:t>
-      </w:r>
-      <w:r>
-        <w:t xml:space="preserve">(Coughlin et al., 2014; Hembacher &amp; Ghetti, 2014; Lyons &amp; Ghetti, 2011; Rohwer et al., 2012)</w:t>
-      </w:r>
-      <w:r>
-        <w:t xml:space="preserve">. Do young children similarly identify lexical ambiguity and engage in appropriate active learning behaviors in response? Here, we examined whether young children’s social information gathering was associated with referential uncertainty in situations in which the referent was either completely novel or familiar (Experiment 1), and when there were differing amounts of referential evidence (Experiment 2).</w:t>
-      </w:r>
-    </w:p>
-    <w:p>
-      <w:pPr>
-        <w:pStyle w:val="Textkrper"/>
-      </w:pPr>
-      <w:r>
-        <w:t xml:space="preserve">We found that referential ambiguity was strongly associated with children’s information gathering behavior. Specifically, we observed this selectivity when children were planning and executing their decision. We speculate that children referenced the speaker during the decision process because they expected evaluative feedback about their demonstrated choice, either implicitly through the adult’s facial expressions, or through an explicit response. This idea is consistent with other recent findings that preschoolers and toddlers seek help selectively when a problem is difficult or they are less skilled</w:t>
-      </w:r>
-      <w:r>
-        <w:t xml:space="preserve"> </w:t>
-      </w:r>
-      <w:r>
-        <w:t xml:space="preserve">(Goupil et al., 2016; Vredenburgh &amp; Kushnir, 2015)</w:t>
-      </w:r>
-      <w:r>
-        <w:t xml:space="preserve">.</w:t>
-      </w:r>
-    </w:p>
-    <w:p>
-      <w:pPr>
-        <w:pStyle w:val="Textkrper"/>
-      </w:pPr>
-      <w:r>
-        <w:t xml:space="preserve">We also found that children’s information-seeking reflected graded referential evidence. In the case of FN trials, children could solve the problem of reference by excluding the familiar item</w:t>
-      </w:r>
-      <w:r>
-        <w:t xml:space="preserve"> </w:t>
-      </w:r>
-      <w:r>
-        <w:t xml:space="preserve">(Markman &amp; Wachtel, 1988; Merriman, Bowman, &amp; MacWhinney, 1989)</w:t>
-      </w:r>
-      <w:r>
-        <w:t xml:space="preserve">, and indeed, they chose the correct object most of the time for these trials. If children simply monitored the presence or absence of such cues, they would have consistently responded to FN trials with certainty. Instead, they sought information in a graded fashion, looking at the experimenter less than for NN trials but more than for FF trials. Overall, they also exhibited less looking when referential gaze was present than when it was not. Intriguingly, children appear to remain uncertain when their only cue to reference is the adult’s gaze during labeling — there was no difference between NN trials with and without gaze. This finding suggests that referential gaze may be a weaker cue compared to ruling out a familiar object.</w:t>
-      </w:r>
-    </w:p>
-    <w:p>
-      <w:pPr>
-        <w:pStyle w:val="Textkrper"/>
-      </w:pPr>
-      <w:r>
-        <w:t xml:space="preserve">These findings are important given that the ability to monitor the likelihood of accuracy based on graded evidence is assumed important for decision-making and behavioral regulation across development</w:t>
-      </w:r>
-      <w:r>
-        <w:t xml:space="preserve"> </w:t>
-      </w:r>
-      <w:r>
-        <w:t xml:space="preserve">(Krebs &amp; Roebers, 2010; Yeung &amp; Summerfield, 2012)</w:t>
-      </w:r>
-      <w:r>
-        <w:t xml:space="preserve">. Being able to monitor graded epistemic uncertainty allows individuals to gate out information that does not meet a criterion level of certainty based on individual goals or task demands</w:t>
-      </w:r>
-      <w:r>
-        <w:t xml:space="preserve"> </w:t>
-      </w:r>
-      <w:r>
-        <w:t xml:space="preserve">(Koriat &amp; Goldsmith, 1996)</w:t>
-      </w:r>
-      <w:r>
-        <w:t xml:space="preserve">. The current findings are consistent with the possibility that preschoolers engage in this type of reasoning, given that their uncertainty tracked quantitatively with the amount of evidence available.</w:t>
-      </w:r>
-    </w:p>
-    <w:p>
-      <w:pPr>
-        <w:pStyle w:val="Textkrper"/>
-      </w:pPr>
-      <w:r>
-        <w:t xml:space="preserve">On the other hand, we found no evidence for selective information gathering while the speaker was producing the label. One possibility is that young children do not recognize the need for disambiguating information until they need to make a decision</w:t>
-      </w:r>
-      <w:r>
-        <w:t xml:space="preserve"> </w:t>
-      </w:r>
-      <w:r>
-        <w:t xml:space="preserve">(Markman, 1977)</w:t>
-      </w:r>
-      <w:r>
-        <w:t xml:space="preserve">. Another possibility is that children spontaneously look at a speaker regardless of ambiguity, and additional looking was not necessary. This latter possibility seems more credible, given that children typically looked at the speaker at least once during labeling. Notably, Vaish et al. observed selective referencing during labeling among infants. Since infants in that study were holding one of the objects during labeling, referencing the speaker would have required them to disengage from that object, and may therefore have been more costly, promoting selectivity. Future research with preschool-aged children that includes a greater trade-off between attentional options would help to distinguish among these possibilities.</w:t>
-      </w:r>
-    </w:p>
-    <w:p>
-      <w:pPr>
-        <w:pStyle w:val="Textkrper"/>
-      </w:pPr>
-      <w:r>
-        <w:t xml:space="preserve">Contrary to our expectations, we did not observe developmental differences in children’s information seeking. We sampled a broad age range (2 to 5 years) due to previous evidence for improvements in metacognitive performance during the preschool years</w:t>
-      </w:r>
-      <w:r>
-        <w:t xml:space="preserve"> </w:t>
-      </w:r>
-      <w:r>
-        <w:t xml:space="preserve">(e.g., Hembacher &amp; Ghetti, 2014; Marazita &amp; Merriman, 2004; Rohwer et al., 2012)</w:t>
-      </w:r>
-      <w:r>
-        <w:t xml:space="preserve">. However, we found that 2-year-olds were equally likely to be selective in their information seeking compared to 5-year-olds. There are several possible explanations for this finding. On the one hand, it could be that children’s monitoring of lexical ambiguity and ability to selectively seek out disambiguating evidence are both firmly in place by age 2, and do not develop in the following years. Indeed, there is evidence from Vaish et al. that infants ages 13 and 18 months selectively reference a speaker’s gaze direction when her referent is ambiguous, suggesting that sensitivity to lexical uncertainty develops early. Typically-developing children acquire a substantial vocabulary by age 2</w:t>
-      </w:r>
-      <w:r>
-        <w:t xml:space="preserve"> </w:t>
-      </w:r>
-      <w:r>
-        <w:t xml:space="preserve">(Goldfield &amp; Reznick, 1990)</w:t>
-      </w:r>
-      <w:r>
-        <w:t xml:space="preserve">, so if lexical uncertainty monitoring is important for language acquisition, it may not be surprising that 2-year-olds demonstrate this ability.</w:t>
-      </w:r>
-    </w:p>
-    <w:p>
-      <w:pPr>
-        <w:pStyle w:val="Textkrper"/>
-      </w:pPr>
-      <w:r>
-        <w:t xml:space="preserve">Another possibility is that children’s awareness of uncertainty (in the linguistic domain and beyond) becomes more concrete throughout early childhood, but that information-seeking is a particularly sensitive measure of early uncertainty monitoring compared to explicit report (see Kloo et al. for a similar argument). This possibility would help to explain the difference between the results we observed in the current study, and those of Marazita and Merriman, who found that the majority of 2.5-year-olds failed to explicitly report on their metalinguistic ignorance. Developmental differences in information-seeking during early childhood could be minimal because they do not rely as strongly on later-developing metacognitive processes and verbal ability.</w:t>
-      </w:r>
-    </w:p>
-    <w:p>
-      <w:pPr>
-        <w:pStyle w:val="Textkrper"/>
-      </w:pPr>
-      <w:r>
-        <w:t xml:space="preserve">In line with this idea, the behavior we examined here, selective social information-gathering, could fall into a spectrum of active learning behaviors beginning in infancy. First, infants direct their attention to salient aspects of the environment that are most likely to yield information, especially from social sources, including faces and hands</w:t>
-      </w:r>
-      <w:r>
-        <w:t xml:space="preserve"> </w:t>
-      </w:r>
-      <w:r>
-        <w:t xml:space="preserve">(Farroni, Csibra, Simion, &amp; Johnson, 2002; Frank, Amso, &amp; Johnson, 2014)</w:t>
-      </w:r>
-      <w:r>
-        <w:t xml:space="preserve">. As infants learn to locomote, first by crawling and then by walking, they have access to a broader set of information sources</w:t>
-      </w:r>
-      <w:r>
-        <w:t xml:space="preserve"> </w:t>
-      </w:r>
-      <w:r>
-        <w:t xml:space="preserve">(Kretch, Franchak, &amp; Adolph, 2013)</w:t>
-      </w:r>
-      <w:r>
-        <w:t xml:space="preserve">. As children learn to speak and to manipulate objects in the environment, they have more opportunity still to seek out information to disambiguate areas of uncertainty. These physical and cognitive developmental trajectories may procede in parallel to metacognitive advancements that allow children to more acutely identify gaps in knowlege that they can then seek to fill.</w:t>
-      </w:r>
-    </w:p>
-    <w:p>
-      <w:pPr>
-        <w:pStyle w:val="Textkrper"/>
-      </w:pPr>
-      <w:r>
-        <w:t xml:space="preserve">There are limitations to the current investigation. First, although we assume that children hoped to glean disambiguating information from the adult experimenter when they visually referenced her, we do not know what type of evidence evidence they expected to receive (e.g., direct help, informative gaze, or an affective response). This is especially relevant as children of different ages, despite showing the same patterns of looking, might have had distinct expectations about the type of information or help they would receive. Additionally, in Experiment 1, children sometimes ignored the instruction to place only one item in the bucket, particularly 2-year-olds. Although we speculate that younger children showed this behavior because they found it entertaining to place both objects in the bucket, this behavior could also reflect a different understanding or approach to the task compared to older children. Future research should attempt to measure information-gathering behavior in a range of tasks that equate for difficult across ages.</w:t>
-      </w:r>
-    </w:p>
-    <w:p>
-      <w:pPr>
-        <w:pStyle w:val="Textkrper"/>
-      </w:pPr>
-      <w:r>
-        <w:t xml:space="preserve">Overall, these results provide further evidence that preschool-aged children monitor graded uncertainty in their mental representations generally, and in lexical ambiguity specifically. Furthermore, they act on that uncertainty through spontaneous information-seeking. These behaviors may in part underlie the rapid acquisition of language during early childhood.</w:t>
-      </w:r>
-    </w:p>
-    <w:p>
-      <w:pPr>
-        <w:pStyle w:val="berschrift1"/>
-      </w:pPr>
-      <w:bookmarkStart w:id="57" w:name="acknowledgements"/>
-      <w:bookmarkEnd w:id="57"/>
-      <w:r>
-        <w:t xml:space="preserve">Acknowledgements</w:t>
-      </w:r>
-    </w:p>
-    <w:p>
-      <w:pPr>
-        <w:pStyle w:val="FirstParagraph"/>
-      </w:pPr>
-      <w:r>
-        <w:t xml:space="preserve">We thank Veronica Cristiano for assisting with data collection. EH was supported by a generous gift from Kinedu SAPI de CV.</w:t>
-      </w:r>
-    </w:p>
-    <w:p>
-      <w:pPr>
-        <w:pStyle w:val="berschrift1"/>
-      </w:pPr>
-      <w:bookmarkStart w:id="58" w:name="references"/>
-      <w:bookmarkEnd w:id="58"/>
-      <w:r>
-        <w:t xml:space="preserve">References</w:t>
-      </w:r>
-    </w:p>
-    <w:p>
-      <w:pPr>
-        <w:pStyle w:val="FirstParagraph"/>
-      </w:pPr>
-      <w:r>
         <w:t xml:space="preserve"> </w:t>
       </w:r>
       <w:r>
@@ -3122,16 +3240,16 @@
         <w:pStyle w:val="Literaturverzeichnis"/>
       </w:pPr>
       <w:r>
-        <w:t xml:space="preserve">Baayen, R. H., Davidson, D. J., &amp; Bates, D. M. (2008). Mixed-effects modeling with crossed random effects for subjects and items.</w:t>
-      </w:r>
-      <w:r>
-        <w:t xml:space="preserve"> </w:t>
-      </w:r>
-      <w:r>
-        <w:rPr>
-          <w:i/>
-        </w:rPr>
-        <w:t xml:space="preserve">Journal of Memory and Language</w:t>
+        <w:t xml:space="preserve">Balcomb, F. K., &amp; Gerken, L. (2008). Three-year-old children can access their own memory to guide responses on a visual matching task.</w:t>
+      </w:r>
+      <w:r>
+        <w:t xml:space="preserve"> </w:t>
+      </w:r>
+      <w:r>
+        <w:rPr>
+          <w:i/>
+        </w:rPr>
+        <w:t xml:space="preserve">Developmental Science</w:t>
       </w:r>
       <w:r>
         <w:t xml:space="preserve">,</w:t>
@@ -3143,10 +3261,10 @@
         <w:rPr>
           <w:i/>
         </w:rPr>
-        <w:t xml:space="preserve">59</w:t>
-      </w:r>
-      <w:r>
-        <w:t xml:space="preserve">(4), 390–412.</w:t>
+        <w:t xml:space="preserve">11</w:t>
+      </w:r>
+      <w:r>
+        <w:t xml:space="preserve">(5), 750–760.</w:t>
       </w:r>
     </w:p>
     <w:p>
@@ -3154,7 +3272,103 @@
         <w:pStyle w:val="Literaturverzeichnis"/>
       </w:pPr>
       <w:r>
-        <w:t xml:space="preserve">Balcomb, F. K., &amp; Gerken, L. (2008). Three-year-old children can access their own memory to guide responses on a visual matching task.</w:t>
+        <w:t xml:space="preserve">Bonawitz, E., Denison, S., Gopnik, A., &amp; Griffiths, T. L. (2014). Win-Stay, Lose-Sample: A simple sequential algorithm for approximating Bayesian inference.</w:t>
+      </w:r>
+      <w:r>
+        <w:t xml:space="preserve"> </w:t>
+      </w:r>
+      <w:r>
+        <w:rPr>
+          <w:i/>
+        </w:rPr>
+        <w:t xml:space="preserve">Cognitive Psychology</w:t>
+      </w:r>
+      <w:r>
+        <w:t xml:space="preserve">,</w:t>
+      </w:r>
+      <w:r>
+        <w:t xml:space="preserve"> </w:t>
+      </w:r>
+      <w:r>
+        <w:rPr>
+          <w:i/>
+        </w:rPr>
+        <w:t xml:space="preserve">74</w:t>
+      </w:r>
+      <w:r>
+        <w:t xml:space="preserve">(C), 35–65.</w:t>
+      </w:r>
+    </w:p>
+    <w:p>
+      <w:pPr>
+        <w:pStyle w:val="Literaturverzeichnis"/>
+      </w:pPr>
+      <w:r>
+        <w:t xml:space="preserve">Call, J., &amp; Carpenter, M. (2001). Do apes and children know what they have seen?</w:t>
+      </w:r>
+      <w:r>
+        <w:t xml:space="preserve"> </w:t>
+      </w:r>
+      <w:r>
+        <w:rPr>
+          <w:i/>
+        </w:rPr>
+        <w:t xml:space="preserve">Animal Cognition</w:t>
+      </w:r>
+      <w:r>
+        <w:t xml:space="preserve">,</w:t>
+      </w:r>
+      <w:r>
+        <w:t xml:space="preserve"> </w:t>
+      </w:r>
+      <w:r>
+        <w:rPr>
+          <w:i/>
+        </w:rPr>
+        <w:t xml:space="preserve">3</w:t>
+      </w:r>
+      <w:r>
+        <w:t xml:space="preserve">(4), 207–220.</w:t>
+      </w:r>
+    </w:p>
+    <w:p>
+      <w:pPr>
+        <w:pStyle w:val="Literaturverzeichnis"/>
+      </w:pPr>
+      <w:r>
+        <w:t xml:space="preserve">Chouinard, M. M., Harris, P. L., &amp; Maratsos, M. P. (2007). Children’s questions: A mechanism for cognitive development.</w:t>
+      </w:r>
+      <w:r>
+        <w:t xml:space="preserve"> </w:t>
+      </w:r>
+      <w:r>
+        <w:rPr>
+          <w:i/>
+        </w:rPr>
+        <w:t xml:space="preserve">Monographs of the Society for Research in Child Development</w:t>
+      </w:r>
+      <w:r>
+        <w:t xml:space="preserve">,</w:t>
+      </w:r>
+      <w:r>
+        <w:t xml:space="preserve"> </w:t>
+      </w:r>
+      <w:r>
+        <w:rPr>
+          <w:i/>
+        </w:rPr>
+        <w:t xml:space="preserve">72</w:t>
+      </w:r>
+      <w:r>
+        <w:t xml:space="preserve">, 1–129.</w:t>
+      </w:r>
+    </w:p>
+    <w:p>
+      <w:pPr>
+        <w:pStyle w:val="Literaturverzeichnis"/>
+      </w:pPr>
+      <w:r>
+        <w:t xml:space="preserve">Coughlin, C., Hembacher, E., Lyons, K. E., &amp; Ghetti, S. (2014). Introspection on uncertainty and judicious help-seeking during the preschool years.</w:t>
       </w:r>
       <w:r>
         <w:t xml:space="preserve"> </w:t>
@@ -3175,10 +3389,10 @@
         <w:rPr>
           <w:i/>
         </w:rPr>
-        <w:t xml:space="preserve">11</w:t>
-      </w:r>
-      <w:r>
-        <w:t xml:space="preserve">(5), 750–760.</w:t>
+        <w:t xml:space="preserve">18</w:t>
+      </w:r>
+      <w:r>
+        <w:t xml:space="preserve">(6), 957–971.</w:t>
       </w:r>
     </w:p>
     <w:p>
@@ -3186,16 +3400,16 @@
         <w:pStyle w:val="Literaturverzeichnis"/>
       </w:pPr>
       <w:r>
-        <w:t xml:space="preserve">Barr, D. J., Levy, R., Scheepers, C., &amp; Tily, H. J. (2013). Random effects structure for confirmatory hypothesis testing: Keep it maximal.</w:t>
-      </w:r>
-      <w:r>
-        <w:t xml:space="preserve"> </w:t>
-      </w:r>
-      <w:r>
-        <w:rPr>
-          <w:i/>
-        </w:rPr>
-        <w:t xml:space="preserve">Journal of Memory and Language</w:t>
+        <w:t xml:space="preserve">Farroni, T., Csibra, G., Simion, F., &amp; Johnson, M. H. (2002). Eye contact detection in humans from birth.</w:t>
+      </w:r>
+      <w:r>
+        <w:t xml:space="preserve"> </w:t>
+      </w:r>
+      <w:r>
+        <w:rPr>
+          <w:i/>
+        </w:rPr>
+        <w:t xml:space="preserve">Proceedings of the National Academy of Sciences</w:t>
       </w:r>
       <w:r>
         <w:t xml:space="preserve">,</w:t>
@@ -3207,10 +3421,10 @@
         <w:rPr>
           <w:i/>
         </w:rPr>
-        <w:t xml:space="preserve">68</w:t>
-      </w:r>
-      <w:r>
-        <w:t xml:space="preserve">(3), 255–278.</w:t>
+        <w:t xml:space="preserve">99</w:t>
+      </w:r>
+      <w:r>
+        <w:t xml:space="preserve">(14), 9602–9605.</w:t>
       </w:r>
     </w:p>
     <w:p>
@@ -3218,16 +3432,16 @@
         <w:pStyle w:val="Literaturverzeichnis"/>
       </w:pPr>
       <w:r>
-        <w:t xml:space="preserve">Bonawitz, E., Denison, S., Gopnik, A., &amp; Griffiths, T. L. (2014). Win-Stay, Lose-Sample: A simple sequential algorithm for approximating Bayesian inference.</w:t>
-      </w:r>
-      <w:r>
-        <w:t xml:space="preserve"> </w:t>
-      </w:r>
-      <w:r>
-        <w:rPr>
-          <w:i/>
-        </w:rPr>
-        <w:t xml:space="preserve">Cognitive Psychology</w:t>
+        <w:t xml:space="preserve">Frank, M. C., Amso, D., &amp; Johnson, S. P. (2014). Visual search and attention to faces during early infancy.</w:t>
+      </w:r>
+      <w:r>
+        <w:t xml:space="preserve"> </w:t>
+      </w:r>
+      <w:r>
+        <w:rPr>
+          <w:i/>
+        </w:rPr>
+        <w:t xml:space="preserve">Journal of Experimental Child Psychology</w:t>
       </w:r>
       <w:r>
         <w:t xml:space="preserve">,</w:t>
@@ -3239,10 +3453,10 @@
         <w:rPr>
           <w:i/>
         </w:rPr>
-        <w:t xml:space="preserve">74</w:t>
-      </w:r>
-      <w:r>
-        <w:t xml:space="preserve">(C), 35–65.</w:t>
+        <w:t xml:space="preserve">118</w:t>
+      </w:r>
+      <w:r>
+        <w:t xml:space="preserve">(C), 13–26.</w:t>
       </w:r>
     </w:p>
     <w:p>
@@ -3250,16 +3464,16 @@
         <w:pStyle w:val="Literaturverzeichnis"/>
       </w:pPr>
       <w:r>
-        <w:t xml:space="preserve">Call, J., &amp; Carpenter, M. (2001). Do apes and children know what they have seen?</w:t>
-      </w:r>
-      <w:r>
-        <w:t xml:space="preserve"> </w:t>
-      </w:r>
-      <w:r>
-        <w:rPr>
-          <w:i/>
-        </w:rPr>
-        <w:t xml:space="preserve">Animal Cognition</w:t>
+        <w:t xml:space="preserve">Frank, M. C., Braginsky, M., Yurovsky, D., &amp; Marchman, V. A. (2016). Wordbank: an open repository for developmental vocabulary data.</w:t>
+      </w:r>
+      <w:r>
+        <w:t xml:space="preserve"> </w:t>
+      </w:r>
+      <w:r>
+        <w:rPr>
+          <w:i/>
+        </w:rPr>
+        <w:t xml:space="preserve">Journal of Child Language</w:t>
       </w:r>
       <w:r>
         <w:t xml:space="preserve">,</w:t>
@@ -3271,10 +3485,10 @@
         <w:rPr>
           <w:i/>
         </w:rPr>
-        <w:t xml:space="preserve">3</w:t>
-      </w:r>
-      <w:r>
-        <w:t xml:space="preserve">(4), 207–220.</w:t>
+        <w:t xml:space="preserve">44</w:t>
+      </w:r>
+      <w:r>
+        <w:t xml:space="preserve">(03), 677–694.</w:t>
       </w:r>
     </w:p>
     <w:p>
@@ -3282,16 +3496,16 @@
         <w:pStyle w:val="Literaturverzeichnis"/>
       </w:pPr>
       <w:r>
-        <w:t xml:space="preserve">Chouinard, M. M., Harris, P. L., &amp; Maratsos, M. P. (2007). Children’s questions: A mechanism for cognitive development.</w:t>
-      </w:r>
-      <w:r>
-        <w:t xml:space="preserve"> </w:t>
-      </w:r>
-      <w:r>
-        <w:rPr>
-          <w:i/>
-        </w:rPr>
-        <w:t xml:space="preserve">Monographs of the Society for Research in Child Development</w:t>
+        <w:t xml:space="preserve">Ghetti, S., Hembacher, E., &amp; Coughlin, C. (2013). Feeling Uncertain and Acting on It During the Preschool Years: A Metacognitive Approach.</w:t>
+      </w:r>
+      <w:r>
+        <w:t xml:space="preserve"> </w:t>
+      </w:r>
+      <w:r>
+        <w:rPr>
+          <w:i/>
+        </w:rPr>
+        <w:t xml:space="preserve">Child Development Perspectives</w:t>
       </w:r>
       <w:r>
         <w:t xml:space="preserve">,</w:t>
@@ -3303,10 +3517,10 @@
         <w:rPr>
           <w:i/>
         </w:rPr>
-        <w:t xml:space="preserve">72</w:t>
-      </w:r>
-      <w:r>
-        <w:t xml:space="preserve">, 1–129.</w:t>
+        <w:t xml:space="preserve">7</w:t>
+      </w:r>
+      <w:r>
+        <w:t xml:space="preserve">(3), 160–165.</w:t>
       </w:r>
     </w:p>
     <w:p>
@@ -3314,16 +3528,16 @@
         <w:pStyle w:val="Literaturverzeichnis"/>
       </w:pPr>
       <w:r>
-        <w:t xml:space="preserve">Coughlin, C., Hembacher, E., Lyons, K. E., &amp; Ghetti, S. (2014). Introspection on uncertainty and judicious help-seeking during the preschool years.</w:t>
-      </w:r>
-      <w:r>
-        <w:t xml:space="preserve"> </w:t>
-      </w:r>
-      <w:r>
-        <w:rPr>
-          <w:i/>
-        </w:rPr>
-        <w:t xml:space="preserve">Developmental Science</w:t>
+        <w:t xml:space="preserve">Goldfield, B. A., &amp; Reznick, J. S. (1990). Early lexical acquisition: Rate, content, and the vocabulary spurt.</w:t>
+      </w:r>
+      <w:r>
+        <w:t xml:space="preserve"> </w:t>
+      </w:r>
+      <w:r>
+        <w:rPr>
+          <w:i/>
+        </w:rPr>
+        <w:t xml:space="preserve">Journal of Child Language</w:t>
       </w:r>
       <w:r>
         <w:t xml:space="preserve">,</w:t>
@@ -3335,172 +3549,12 @@
         <w:rPr>
           <w:i/>
         </w:rPr>
-        <w:t xml:space="preserve">18</w:t>
-      </w:r>
-      <w:r>
-        <w:t xml:space="preserve">(6), 957–971.</w:t>
-      </w:r>
-    </w:p>
-    <w:p>
-      <w:pPr>
-        <w:pStyle w:val="Literaturverzeichnis"/>
-      </w:pPr>
-      <w:r>
-        <w:t xml:space="preserve">Farroni, T., Csibra, G., Simion, F., &amp; Johnson, M. H. (2002). Eye contact detection in humans from birth.</w:t>
-      </w:r>
-      <w:r>
-        <w:t xml:space="preserve"> </w:t>
-      </w:r>
-      <w:r>
-        <w:rPr>
-          <w:i/>
-        </w:rPr>
-        <w:t xml:space="preserve">Proceedings of the National Academy of Sciences</w:t>
-      </w:r>
-      <w:r>
-        <w:t xml:space="preserve">,</w:t>
-      </w:r>
-      <w:r>
-        <w:t xml:space="preserve"> </w:t>
-      </w:r>
-      <w:r>
-        <w:rPr>
-          <w:i/>
-        </w:rPr>
-        <w:t xml:space="preserve">99</w:t>
-      </w:r>
-      <w:r>
-        <w:t xml:space="preserve">(14), 9602–9605.</w:t>
-      </w:r>
-    </w:p>
-    <w:p>
-      <w:pPr>
-        <w:pStyle w:val="Literaturverzeichnis"/>
-      </w:pPr>
-      <w:r>
-        <w:t xml:space="preserve">Frank, M. C., Amso, D., &amp; Johnson, S. P. (2014). Visual search and attention to faces during early infancy.</w:t>
-      </w:r>
-      <w:r>
-        <w:t xml:space="preserve"> </w:t>
-      </w:r>
-      <w:r>
-        <w:rPr>
-          <w:i/>
-        </w:rPr>
-        <w:t xml:space="preserve">Journal of Experimental Child Psychology</w:t>
-      </w:r>
-      <w:r>
-        <w:t xml:space="preserve">,</w:t>
-      </w:r>
-      <w:r>
-        <w:t xml:space="preserve"> </w:t>
-      </w:r>
-      <w:r>
-        <w:rPr>
-          <w:i/>
-        </w:rPr>
-        <w:t xml:space="preserve">118</w:t>
-      </w:r>
-      <w:r>
-        <w:t xml:space="preserve">(C), 13–26.</w:t>
-      </w:r>
-    </w:p>
-    <w:p>
-      <w:pPr>
-        <w:pStyle w:val="Literaturverzeichnis"/>
-      </w:pPr>
-      <w:r>
-        <w:t xml:space="preserve">Frank, M. C., Braginsky, M., Yurovsky, D., &amp; Marchman, V. A. (2016). Wordbank: an open repository for developmental vocabulary data.</w:t>
-      </w:r>
-      <w:r>
-        <w:t xml:space="preserve"> </w:t>
-      </w:r>
-      <w:r>
-        <w:rPr>
-          <w:i/>
-        </w:rPr>
-        <w:t xml:space="preserve">Journal of Child Language</w:t>
-      </w:r>
-      <w:r>
-        <w:t xml:space="preserve">,</w:t>
-      </w:r>
-      <w:r>
-        <w:t xml:space="preserve"> </w:t>
-      </w:r>
-      <w:r>
-        <w:rPr>
-          <w:i/>
-        </w:rPr>
-        <w:t xml:space="preserve">44</w:t>
-      </w:r>
-      <w:r>
-        <w:t xml:space="preserve">(03), 677–694.</w:t>
-      </w:r>
-    </w:p>
-    <w:p>
-      <w:pPr>
-        <w:pStyle w:val="Literaturverzeichnis"/>
-      </w:pPr>
-      <w:r>
-        <w:t xml:space="preserve">Ghetti, S., Hembacher, E., &amp; Coughlin, C. (2013). Feeling Uncertain and Acting on It During the Preschool Years: A Metacognitive Approach.</w:t>
-      </w:r>
-      <w:r>
-        <w:t xml:space="preserve"> </w:t>
-      </w:r>
-      <w:r>
-        <w:rPr>
-          <w:i/>
-        </w:rPr>
-        <w:t xml:space="preserve">Child Development Perspectives</w:t>
-      </w:r>
-      <w:r>
-        <w:t xml:space="preserve">,</w:t>
-      </w:r>
-      <w:r>
-        <w:t xml:space="preserve"> </w:t>
-      </w:r>
-      <w:r>
-        <w:rPr>
-          <w:i/>
-        </w:rPr>
-        <w:t xml:space="preserve">7</w:t>
-      </w:r>
-      <w:r>
-        <w:t xml:space="preserve">(3), 160–165.</w:t>
-      </w:r>
-    </w:p>
-    <w:p>
-      <w:pPr>
-        <w:pStyle w:val="Literaturverzeichnis"/>
-      </w:pPr>
-      <w:r>
-        <w:t xml:space="preserve">Goldfield, B. A., &amp; Reznick, J. S. (1990). Early lexical acquisition: Rate, content, and the vocabulary spurt.</w:t>
-      </w:r>
-      <w:r>
-        <w:t xml:space="preserve"> </w:t>
-      </w:r>
-      <w:r>
-        <w:rPr>
-          <w:i/>
-        </w:rPr>
-        <w:t xml:space="preserve">Journal of Child Language</w:t>
-      </w:r>
-      <w:r>
-        <w:t xml:space="preserve">,</w:t>
-      </w:r>
-      <w:r>
-        <w:t xml:space="preserve"> </w:t>
-      </w:r>
-      <w:r>
-        <w:rPr>
-          <w:i/>
-        </w:rPr>
         <w:t xml:space="preserve">17</w:t>
       </w:r>
       <w:r>
         <w:t xml:space="preserve">(01), 171. doi:</w:t>
       </w:r>
-      <w:hyperlink r:id="rId59">
+      <w:hyperlink r:id="rId57">
         <w:r>
           <w:rPr>
             <w:rStyle w:val="Hyperlink"/>
@@ -3546,6 +3600,38 @@
         <w:pStyle w:val="Literaturverzeichnis"/>
       </w:pPr>
       <w:r>
+        <w:t xml:space="preserve">Gureckis, T. M., &amp; Markant, D. B. (2012). Self-Directed Learning.</w:t>
+      </w:r>
+      <w:r>
+        <w:t xml:space="preserve"> </w:t>
+      </w:r>
+      <w:r>
+        <w:rPr>
+          <w:i/>
+        </w:rPr>
+        <w:t xml:space="preserve">Perspectives on Psychological Science</w:t>
+      </w:r>
+      <w:r>
+        <w:t xml:space="preserve">,</w:t>
+      </w:r>
+      <w:r>
+        <w:t xml:space="preserve"> </w:t>
+      </w:r>
+      <w:r>
+        <w:rPr>
+          <w:i/>
+        </w:rPr>
+        <w:t xml:space="preserve">7</w:t>
+      </w:r>
+      <w:r>
+        <w:t xml:space="preserve">(5), 464–481.</w:t>
+      </w:r>
+    </w:p>
+    <w:p>
+      <w:pPr>
+        <w:pStyle w:val="Literaturverzeichnis"/>
+      </w:pPr>
+      <w:r>
         <w:t xml:space="preserve">Hembacher, E., &amp; Ghetti, S. (2014). Dont look at my answer: Subjective uncertainty underlies preschoolers exclusion of their least accurate memories.</w:t>
       </w:r>
       <w:r>
@@ -3738,7 +3824,103 @@
         <w:pStyle w:val="Literaturverzeichnis"/>
       </w:pPr>
       <w:r>
-        <w:t xml:space="preserve">Lyons, K. E., &amp; Ghetti, S. (2011). The development of uncertainty monitoring in early childhood.</w:t>
+        <w:t xml:space="preserve">Lyons, K. E., &amp; Zelazo, P. D. (2011). Monitoring, metacognition, and executive function: Elucidating the role of self-reflection in the development of self-regulation.</w:t>
+      </w:r>
+      <w:r>
+        <w:t xml:space="preserve"> </w:t>
+      </w:r>
+      <w:r>
+        <w:rPr>
+          <w:i/>
+        </w:rPr>
+        <w:t xml:space="preserve">Advances in Child Development and Behavior</w:t>
+      </w:r>
+      <w:r>
+        <w:t xml:space="preserve">,</w:t>
+      </w:r>
+      <w:r>
+        <w:t xml:space="preserve"> </w:t>
+      </w:r>
+      <w:r>
+        <w:rPr>
+          <w:i/>
+        </w:rPr>
+        <w:t xml:space="preserve">40</w:t>
+      </w:r>
+      <w:r>
+        <w:t xml:space="preserve">, 379–412.</w:t>
+      </w:r>
+    </w:p>
+    <w:p>
+      <w:pPr>
+        <w:pStyle w:val="Literaturverzeichnis"/>
+      </w:pPr>
+      <w:r>
+        <w:t xml:space="preserve">Marazita, J. M., &amp; Merriman, W. E. (2004). Young childrens judgment of whether they know names for objects: The metalinguistic ability it reflects and the processes it involves.</w:t>
+      </w:r>
+      <w:r>
+        <w:t xml:space="preserve"> </w:t>
+      </w:r>
+      <w:r>
+        <w:rPr>
+          <w:i/>
+        </w:rPr>
+        <w:t xml:space="preserve">Journal of Memory and Language</w:t>
+      </w:r>
+      <w:r>
+        <w:t xml:space="preserve">,</w:t>
+      </w:r>
+      <w:r>
+        <w:t xml:space="preserve"> </w:t>
+      </w:r>
+      <w:r>
+        <w:rPr>
+          <w:i/>
+        </w:rPr>
+        <w:t xml:space="preserve">51</w:t>
+      </w:r>
+      <w:r>
+        <w:t xml:space="preserve">(3), 458–472.</w:t>
+      </w:r>
+    </w:p>
+    <w:p>
+      <w:pPr>
+        <w:pStyle w:val="Literaturverzeichnis"/>
+      </w:pPr>
+      <w:r>
+        <w:t xml:space="preserve">Markant, D. B., Ruggeri, A., Gureckis, T. M., &amp; Xu, F. (2016). Enhanced Memory as a Common Effect of Active Learning.</w:t>
+      </w:r>
+      <w:r>
+        <w:t xml:space="preserve"> </w:t>
+      </w:r>
+      <w:r>
+        <w:rPr>
+          <w:i/>
+        </w:rPr>
+        <w:t xml:space="preserve">Mind, Brain, and Education</w:t>
+      </w:r>
+      <w:r>
+        <w:t xml:space="preserve">,</w:t>
+      </w:r>
+      <w:r>
+        <w:t xml:space="preserve"> </w:t>
+      </w:r>
+      <w:r>
+        <w:rPr>
+          <w:i/>
+        </w:rPr>
+        <w:t xml:space="preserve">10</w:t>
+      </w:r>
+      <w:r>
+        <w:t xml:space="preserve">(3), 142–152.</w:t>
+      </w:r>
+    </w:p>
+    <w:p>
+      <w:pPr>
+        <w:pStyle w:val="Literaturverzeichnis"/>
+      </w:pPr>
+      <w:r>
+        <w:t xml:space="preserve">Markman, E. M. (1977). Realizing that you don’t understand: A preliminary investigation.</w:t>
       </w:r>
       <w:r>
         <w:t xml:space="preserve"> </w:t>
@@ -3759,10 +3941,10 @@
         <w:rPr>
           <w:i/>
         </w:rPr>
-        <w:t xml:space="preserve">82</w:t>
-      </w:r>
-      <w:r>
-        <w:t xml:space="preserve">(6), 1778–1787.</w:t>
+        <w:t xml:space="preserve">48</w:t>
+      </w:r>
+      <w:r>
+        <w:t xml:space="preserve">(3), 986–992.</w:t>
       </w:r>
     </w:p>
     <w:p>
@@ -3770,16 +3952,16 @@
         <w:pStyle w:val="Literaturverzeichnis"/>
       </w:pPr>
       <w:r>
-        <w:t xml:space="preserve">Lyons, K. E., &amp; Zelazo, P. D. (2011). Monitoring, metacognition, and executive function: Elucidating the role of self-reflection in the development of self-regulation.</w:t>
-      </w:r>
-      <w:r>
-        <w:t xml:space="preserve"> </w:t>
-      </w:r>
-      <w:r>
-        <w:rPr>
-          <w:i/>
-        </w:rPr>
-        <w:t xml:space="preserve">Advances in Child Development and Behavior</w:t>
+        <w:t xml:space="preserve">Markman, E. M., &amp; Wachtel, G. F. (1988). Children’s use of mutual exclusivity to constrain the meanings of words.</w:t>
+      </w:r>
+      <w:r>
+        <w:t xml:space="preserve"> </w:t>
+      </w:r>
+      <w:r>
+        <w:rPr>
+          <w:i/>
+        </w:rPr>
+        <w:t xml:space="preserve">Cognitive Psychology</w:t>
       </w:r>
       <w:r>
         <w:t xml:space="preserve">,</w:t>
@@ -3791,10 +3973,10 @@
         <w:rPr>
           <w:i/>
         </w:rPr>
-        <w:t xml:space="preserve">40</w:t>
-      </w:r>
-      <w:r>
-        <w:t xml:space="preserve">, 379–412.</w:t>
+        <w:t xml:space="preserve">20</w:t>
+      </w:r>
+      <w:r>
+        <w:t xml:space="preserve">, 121–157.</w:t>
       </w:r>
     </w:p>
     <w:p>
@@ -3802,16 +3984,16 @@
         <w:pStyle w:val="Literaturverzeichnis"/>
       </w:pPr>
       <w:r>
-        <w:t xml:space="preserve">Marazita, J. M., &amp; Merriman, W. E. (2004). Young childrens judgment of whether they know names for objects: The metalinguistic ability it reflects and the processes it involves.</w:t>
-      </w:r>
-      <w:r>
-        <w:t xml:space="preserve"> </w:t>
-      </w:r>
-      <w:r>
-        <w:rPr>
-          <w:i/>
-        </w:rPr>
-        <w:t xml:space="preserve">Journal of Memory and Language</w:t>
+        <w:t xml:space="preserve">Merriman, W. E., Bowman, L. L., &amp; MacWhinney, B. (1989). The mutual exclusivity bias in children’s word learning.</w:t>
+      </w:r>
+      <w:r>
+        <w:t xml:space="preserve"> </w:t>
+      </w:r>
+      <w:r>
+        <w:rPr>
+          <w:i/>
+        </w:rPr>
+        <w:t xml:space="preserve">Monographs of the Society for Research in Child Development</w:t>
       </w:r>
       <w:r>
         <w:t xml:space="preserve">,</w:t>
@@ -3823,10 +4005,10 @@
         <w:rPr>
           <w:i/>
         </w:rPr>
-        <w:t xml:space="preserve">51</w:t>
-      </w:r>
-      <w:r>
-        <w:t xml:space="preserve">(3), 458–472.</w:t>
+        <w:t xml:space="preserve">54</w:t>
+      </w:r>
+      <w:r>
+        <w:t xml:space="preserve">, i–iii–v–1–129.</w:t>
       </w:r>
     </w:p>
     <w:p>
@@ -3834,16 +4016,16 @@
         <w:pStyle w:val="Literaturverzeichnis"/>
       </w:pPr>
       <w:r>
-        <w:t xml:space="preserve">Markant, D. B., Ruggeri, A., Gureckis, T. M., &amp; Xu, F. (2016). Enhanced Memory as a Common Effect of Active Learning.</w:t>
-      </w:r>
-      <w:r>
-        <w:t xml:space="preserve"> </w:t>
-      </w:r>
-      <w:r>
-        <w:rPr>
-          <w:i/>
-        </w:rPr>
-        <w:t xml:space="preserve">Mind, Brain, and Education</w:t>
+        <w:t xml:space="preserve">Rohwer, M., Kloo, D., &amp; Perner, J. (2012). Escape From Metaignorance: How Children Develop an Understanding of Their Own Lack of Knowledge.</w:t>
+      </w:r>
+      <w:r>
+        <w:t xml:space="preserve"> </w:t>
+      </w:r>
+      <w:r>
+        <w:rPr>
+          <w:i/>
+        </w:rPr>
+        <w:t xml:space="preserve">Child Development</w:t>
       </w:r>
       <w:r>
         <w:t xml:space="preserve">,</w:t>
@@ -3855,10 +4037,10 @@
         <w:rPr>
           <w:i/>
         </w:rPr>
-        <w:t xml:space="preserve">10</w:t>
-      </w:r>
-      <w:r>
-        <w:t xml:space="preserve">(3), 142–152.</w:t>
+        <w:t xml:space="preserve">83</w:t>
+      </w:r>
+      <w:r>
+        <w:t xml:space="preserve">(6), 1869–1883.</w:t>
       </w:r>
     </w:p>
     <w:p>
@@ -3866,16 +4048,36 @@
         <w:pStyle w:val="Literaturverzeichnis"/>
       </w:pPr>
       <w:r>
-        <w:t xml:space="preserve">Markman, E. M. (1977). Realizing that you don’t understand: A preliminary investigation.</w:t>
-      </w:r>
-      <w:r>
-        <w:t xml:space="preserve"> </w:t>
-      </w:r>
-      <w:r>
-        <w:rPr>
-          <w:i/>
-        </w:rPr>
-        <w:t xml:space="preserve">Child Development</w:t>
+        <w:t xml:space="preserve">Ruggeri, A., Sim, Z. L., &amp; Xu, F. (2017). “Why is Toma late to school again?” Preschoolers identify the most informative questions.</w:t>
+      </w:r>
+      <w:r>
+        <w:t xml:space="preserve"> </w:t>
+      </w:r>
+      <w:r>
+        <w:rPr>
+          <w:i/>
+        </w:rPr>
+        <w:t xml:space="preserve">Developmental Science</w:t>
+      </w:r>
+      <w:r>
+        <w:t xml:space="preserve">.</w:t>
+      </w:r>
+    </w:p>
+    <w:p>
+      <w:pPr>
+        <w:pStyle w:val="Literaturverzeichnis"/>
+      </w:pPr>
+      <w:r>
+        <w:t xml:space="preserve">Schulz, L. E., &amp; Bonawitz, E. (2007). Serious fun: Preschoolers engage in more exploratory play when evidence is confounded.</w:t>
+      </w:r>
+      <w:r>
+        <w:t xml:space="preserve"> </w:t>
+      </w:r>
+      <w:r>
+        <w:rPr>
+          <w:i/>
+        </w:rPr>
+        <w:t xml:space="preserve">Developmental Psychology</w:t>
       </w:r>
       <w:r>
         <w:t xml:space="preserve">,</w:t>
@@ -3887,10 +4089,10 @@
         <w:rPr>
           <w:i/>
         </w:rPr>
-        <w:t xml:space="preserve">48</w:t>
-      </w:r>
-      <w:r>
-        <w:t xml:space="preserve">(3), 986–992.</w:t>
+        <w:t xml:space="preserve">43</w:t>
+      </w:r>
+      <w:r>
+        <w:t xml:space="preserve">(4), 1045–1050.</w:t>
       </w:r>
     </w:p>
     <w:p>
@@ -3898,16 +4100,16 @@
         <w:pStyle w:val="Literaturverzeichnis"/>
       </w:pPr>
       <w:r>
-        <w:t xml:space="preserve">Markman, E. M., &amp; Wachtel, G. F. (1988). Children’s use of mutual exclusivity to constrain the meanings of words.</w:t>
-      </w:r>
-      <w:r>
-        <w:t xml:space="preserve"> </w:t>
-      </w:r>
-      <w:r>
-        <w:rPr>
-          <w:i/>
-        </w:rPr>
-        <w:t xml:space="preserve">Cognitive Psychology</w:t>
+        <w:t xml:space="preserve">Teglas, E., Vul, E., Girotto, V., Gonzalez, M., Tenenbaum, J. B., &amp; Bonatti, L. L. (2011). Pure Reasoning in 12-Month-Old Infants as Probabilistic Inference.</w:t>
+      </w:r>
+      <w:r>
+        <w:t xml:space="preserve"> </w:t>
+      </w:r>
+      <w:r>
+        <w:rPr>
+          <w:i/>
+        </w:rPr>
+        <w:t xml:space="preserve">Science</w:t>
       </w:r>
       <w:r>
         <w:t xml:space="preserve">,</w:t>
@@ -3919,222 +4121,42 @@
         <w:rPr>
           <w:i/>
         </w:rPr>
+        <w:t xml:space="preserve">332</w:t>
+      </w:r>
+      <w:r>
+        <w:t xml:space="preserve">(6033), 1054–1059.</w:t>
+      </w:r>
+    </w:p>
+    <w:p>
+      <w:pPr>
+        <w:pStyle w:val="Literaturverzeichnis"/>
+      </w:pPr>
+      <w:r>
+        <w:t xml:space="preserve">Vaish, A., Demir, Ö. E., &amp; Baldwin, D. (2011). Thirteen- and 18-month-old infants recognize when they need referential information.</w:t>
+      </w:r>
+      <w:r>
+        <w:t xml:space="preserve"> </w:t>
+      </w:r>
+      <w:r>
+        <w:rPr>
+          <w:i/>
+        </w:rPr>
+        <w:t xml:space="preserve">Social Development</w:t>
+      </w:r>
+      <w:r>
+        <w:t xml:space="preserve">,</w:t>
+      </w:r>
+      <w:r>
+        <w:t xml:space="preserve"> </w:t>
+      </w:r>
+      <w:r>
+        <w:rPr>
+          <w:i/>
+        </w:rPr>
         <w:t xml:space="preserve">20</w:t>
       </w:r>
       <w:r>
-        <w:t xml:space="preserve">, 121–157.</w:t>
-      </w:r>
-    </w:p>
-    <w:p>
-      <w:pPr>
-        <w:pStyle w:val="Literaturverzeichnis"/>
-      </w:pPr>
-      <w:r>
-        <w:t xml:space="preserve">Merriman, W. E., Bowman, L. L., &amp; MacWhinney, B. (1989). The mutual exclusivity bias in children’s word learning.</w:t>
-      </w:r>
-      <w:r>
-        <w:t xml:space="preserve"> </w:t>
-      </w:r>
-      <w:r>
-        <w:rPr>
-          <w:i/>
-        </w:rPr>
-        <w:t xml:space="preserve">Monographs of the Society for Research in Child Development</w:t>
-      </w:r>
-      <w:r>
-        <w:t xml:space="preserve">,</w:t>
-      </w:r>
-      <w:r>
-        <w:t xml:space="preserve"> </w:t>
-      </w:r>
-      <w:r>
-        <w:rPr>
-          <w:i/>
-        </w:rPr>
-        <w:t xml:space="preserve">54</w:t>
-      </w:r>
-      <w:r>
-        <w:t xml:space="preserve">, i–iii–v–1–129.</w:t>
-      </w:r>
-    </w:p>
-    <w:p>
-      <w:pPr>
-        <w:pStyle w:val="Literaturverzeichnis"/>
-      </w:pPr>
-      <w:r>
-        <w:t xml:space="preserve">Rohwer, M., Kloo, D., &amp; Perner, J. (2012). Escape From Metaignorance: How Children Develop an Understanding of Their Own Lack of Knowledge.</w:t>
-      </w:r>
-      <w:r>
-        <w:t xml:space="preserve"> </w:t>
-      </w:r>
-      <w:r>
-        <w:rPr>
-          <w:i/>
-        </w:rPr>
-        <w:t xml:space="preserve">Child Development</w:t>
-      </w:r>
-      <w:r>
-        <w:t xml:space="preserve">,</w:t>
-      </w:r>
-      <w:r>
-        <w:t xml:space="preserve"> </w:t>
-      </w:r>
-      <w:r>
-        <w:rPr>
-          <w:i/>
-        </w:rPr>
-        <w:t xml:space="preserve">83</w:t>
-      </w:r>
-      <w:r>
-        <w:t xml:space="preserve">(6), 1869–1883.</w:t>
-      </w:r>
-    </w:p>
-    <w:p>
-      <w:pPr>
-        <w:pStyle w:val="Literaturverzeichnis"/>
-      </w:pPr>
-      <w:r>
-        <w:t xml:space="preserve">Ruggeri, A., Sim, Z. L., &amp; Xu, F. (2017). “Why is Toma late to school again?” Preschoolers identify the most informative questions.</w:t>
-      </w:r>
-      <w:r>
-        <w:t xml:space="preserve"> </w:t>
-      </w:r>
-      <w:r>
-        <w:rPr>
-          <w:i/>
-        </w:rPr>
-        <w:t xml:space="preserve">Developmental Science</w:t>
-      </w:r>
-      <w:r>
-        <w:t xml:space="preserve">.</w:t>
-      </w:r>
-    </w:p>
-    <w:p>
-      <w:pPr>
-        <w:pStyle w:val="Literaturverzeichnis"/>
-      </w:pPr>
-      <w:r>
-        <w:t xml:space="preserve">Schulz, L. E., &amp; Bonawitz, E. (2007). Serious fun: Preschoolers engage in more exploratory play when evidence is confounded.</w:t>
-      </w:r>
-      <w:r>
-        <w:t xml:space="preserve"> </w:t>
-      </w:r>
-      <w:r>
-        <w:rPr>
-          <w:i/>
-        </w:rPr>
-        <w:t xml:space="preserve">Developmental Psychology</w:t>
-      </w:r>
-      <w:r>
-        <w:t xml:space="preserve">,</w:t>
-      </w:r>
-      <w:r>
-        <w:t xml:space="preserve"> </w:t>
-      </w:r>
-      <w:r>
-        <w:rPr>
-          <w:i/>
-        </w:rPr>
-        <w:t xml:space="preserve">43</w:t>
-      </w:r>
-      <w:r>
-        <w:t xml:space="preserve">(4), 1045–1050.</w:t>
-      </w:r>
-    </w:p>
-    <w:p>
-      <w:pPr>
-        <w:pStyle w:val="Literaturverzeichnis"/>
-      </w:pPr>
-      <w:r>
-        <w:t xml:space="preserve">Teglas, E., Vul, E., Girotto, V., Gonzalez, M., Tenenbaum, J. B., &amp; Bonatti, L. L. (2011). Pure Reasoning in 12-Month-Old Infants as Probabilistic Inference.</w:t>
-      </w:r>
-      <w:r>
-        <w:t xml:space="preserve"> </w:t>
-      </w:r>
-      <w:r>
-        <w:rPr>
-          <w:i/>
-        </w:rPr>
-        <w:t xml:space="preserve">Science</w:t>
-      </w:r>
-      <w:r>
-        <w:t xml:space="preserve">,</w:t>
-      </w:r>
-      <w:r>
-        <w:t xml:space="preserve"> </w:t>
-      </w:r>
-      <w:r>
-        <w:rPr>
-          <w:i/>
-        </w:rPr>
-        <w:t xml:space="preserve">332</w:t>
-      </w:r>
-      <w:r>
-        <w:t xml:space="preserve">(6033), 1054–1059.</w:t>
-      </w:r>
-    </w:p>
-    <w:p>
-      <w:pPr>
-        <w:pStyle w:val="Literaturverzeichnis"/>
-      </w:pPr>
-      <w:r>
-        <w:t xml:space="preserve">Vaish, A., Demir, Ö. E., &amp; Baldwin, D. (2011). Thirteen- and 18-month-old infants recognize when they need referential information.</w:t>
-      </w:r>
-      <w:r>
-        <w:t xml:space="preserve"> </w:t>
-      </w:r>
-      <w:r>
-        <w:rPr>
-          <w:i/>
-        </w:rPr>
-        <w:t xml:space="preserve">Social Development</w:t>
-      </w:r>
-      <w:r>
-        <w:t xml:space="preserve">,</w:t>
-      </w:r>
-      <w:r>
-        <w:t xml:space="preserve"> </w:t>
-      </w:r>
-      <w:r>
-        <w:rPr>
-          <w:i/>
-        </w:rPr>
-        <w:t xml:space="preserve">20</w:t>
-      </w:r>
-      <w:r>
         <w:t xml:space="preserve">(3), 431–449.</w:t>
-      </w:r>
-    </w:p>
-    <w:p>
-      <w:pPr>
-        <w:pStyle w:val="Literaturverzeichnis"/>
-      </w:pPr>
-      <w:r>
-        <w:t xml:space="preserve">Vredenburgh, C., &amp; Kushnir, T. (2015). Young children’s help-seeking as active information gathering.</w:t>
-      </w:r>
-      <w:r>
-        <w:t xml:space="preserve"> </w:t>
-      </w:r>
-      <w:r>
-        <w:rPr>
-          <w:i/>
-        </w:rPr>
-        <w:t xml:space="preserve">Cognitive Science</w:t>
-      </w:r>
-      <w:r>
-        <w:t xml:space="preserve">,</w:t>
-      </w:r>
-      <w:r>
-        <w:t xml:space="preserve"> </w:t>
-      </w:r>
-      <w:r>
-        <w:rPr>
-          <w:i/>
-        </w:rPr>
-        <w:t xml:space="preserve">40</w:t>
-      </w:r>
-      <w:r>
-        <w:t xml:space="preserve">(3), 697–722.</w:t>
       </w:r>
     </w:p>
     <w:p>
@@ -4259,7 +4281,7 @@
       </w:r>
     </w:p>
   </w:footnote>
-  <w:footnote w:id="36">
+  <w:footnote w:id="45">
     <w:p>
       <w:pPr>
         <w:pStyle w:val="Funotentext"/>
@@ -4274,42 +4296,12 @@
         <w:t xml:space="preserve"> </w:t>
       </w:r>
       <w:r>
-        <w:t xml:space="preserve">Standard laboratory analytic procedures available at</w:t>
-      </w:r>
-      <w:r>
-        <w:t xml:space="preserve"> </w:t>
-      </w:r>
-      <w:hyperlink r:id="rId37">
-        <w:r>
-          <w:rPr>
-            <w:rStyle w:val="Hyperlink"/>
-          </w:rPr>
-          <w:t xml:space="preserve">https://osf.io/zqzsu/wiki/home/</w:t>
-        </w:r>
-      </w:hyperlink>
-    </w:p>
-  </w:footnote>
-  <w:footnote w:id="47">
-    <w:p>
-      <w:pPr>
-        <w:pStyle w:val="Funotentext"/>
-      </w:pPr>
-      <w:r>
-        <w:rPr>
-          <w:rStyle w:val="Funotenzeichen"/>
-        </w:rPr>
-        <w:footnoteRef/>
-      </w:r>
-      <w:r>
-        <w:t xml:space="preserve"> </w:t>
-      </w:r>
-      <w:r>
         <w:t xml:space="preserve">Planned sample size, exclusion criteria, and analysis plan (including model specification) preregistered at</w:t>
       </w:r>
       <w:r>
         <w:t xml:space="preserve"> </w:t>
       </w:r>
-      <w:hyperlink r:id="rId48">
+      <w:hyperlink r:id="rId46">
         <w:r>
           <w:rPr>
             <w:rStyle w:val="Hyperlink"/>
@@ -4697,7 +4689,7 @@
     </w:lvl>
   </w:abstractNum>
   <w:abstractNum w:abstractNumId="990">
-    <w:nsid w:val="1488c235"/>
+    <w:nsid w:val="7a5c59d3"/>
     <w:multiLevelType w:val="multilevel"/>
     <w:lvl w:ilvl="0">
       <w:numFmt w:val="bullet"/>

</xml_diff>